<commit_message>
anñadir driver y docker-compose a task-manager-api
</commit_message>
<xml_diff>
--- a/portafolio_plan.docx
+++ b/portafolio_plan.docx
@@ -35,6 +35,12 @@
     </w:p>
     <w:sdt>
       <w:sdtPr>
+        <w:rPr>
+          <w:rFonts w:ascii="Times New Roman" w:eastAsia="Times New Roman" w:hAnsi="Times New Roman" w:cs="Times New Roman"/>
+          <w:sz w:val="24"/>
+          <w:szCs w:val="24"/>
+          <w:lang w:val="es-CO"/>
+        </w:rPr>
         <w:id w:val="1003547078"/>
         <w:docPartObj>
           <w:docPartGallery w:val="Table of Contents"/>
@@ -43,13 +49,9 @@
       </w:sdtPr>
       <w:sdtEndPr>
         <w:rPr>
-          <w:rFonts w:ascii="Times New Roman" w:eastAsia="Times New Roman" w:hAnsi="Times New Roman" w:cs="Times New Roman"/>
           <w:b/>
           <w:bCs/>
           <w:noProof/>
-          <w:sz w:val="24"/>
-          <w:szCs w:val="24"/>
-          <w:lang w:val="es-CO"/>
         </w:rPr>
       </w:sdtEndPr>
       <w:sdtContent>
@@ -96,23 +98,7 @@
                 <w:rFonts w:eastAsiaTheme="majorEastAsia"/>
                 <w:noProof/>
               </w:rPr>
-              <w:t xml:space="preserve"> Cómo estr</w:t>
-            </w:r>
-            <w:r>
-              <w:rPr>
-                <w:rStyle w:val="Hyperlink"/>
-                <w:rFonts w:eastAsiaTheme="majorEastAsia"/>
-                <w:noProof/>
-              </w:rPr>
-              <w:t>u</w:t>
-            </w:r>
-            <w:r>
-              <w:rPr>
-                <w:rStyle w:val="Hyperlink"/>
-                <w:rFonts w:eastAsiaTheme="majorEastAsia"/>
-                <w:noProof/>
-              </w:rPr>
-              <w:t>cturar tu portafolio</w:t>
+              <w:t xml:space="preserve"> Cómo estructurar tu portafolio</w:t>
             </w:r>
             <w:r>
               <w:rPr>
@@ -1182,7 +1168,7 @@
     <w:p>
       <w:r>
         <w:pict w14:anchorId="5FC359DB">
-          <v:rect id="_x0000_i1086" style="width:0;height:1.5pt" o:hralign="center" o:hrstd="t" o:hr="t" fillcolor="#a0a0a0" stroked="f"/>
+          <v:rect id="_x0000_i1025" style="width:0;height:1.5pt" o:hralign="center" o:hrstd="t" o:hr="t" fillcolor="#a0a0a0" stroked="f"/>
         </w:pict>
       </w:r>
     </w:p>
@@ -1211,29 +1197,54 @@
           <w:b/>
           <w:bCs/>
         </w:rPr>
-        <w:t>GitHub/GitLab/Bitbucket</w:t>
-      </w:r>
-      <w:r>
-        <w:t xml:space="preserve"> y organizado de manera clara. Incluye:</w:t>
-      </w:r>
-    </w:p>
-    <w:p>
-      <w:pPr>
-        <w:pStyle w:val="Heading2"/>
-      </w:pPr>
-      <w:bookmarkStart w:id="1" w:name="_Toc207452074"/>
+        <w:t>GitHub/</w:t>
+      </w:r>
+      <w:proofErr w:type="spellStart"/>
       <w:r>
         <w:rPr>
           <w:b/>
           <w:bCs/>
         </w:rPr>
-        <w:t>1.</w:t>
-      </w:r>
+        <w:t>GitLab</w:t>
+      </w:r>
+      <w:proofErr w:type="spellEnd"/>
       <w:r>
         <w:rPr>
           <w:b/>
           <w:bCs/>
         </w:rPr>
+        <w:t>/</w:t>
+      </w:r>
+      <w:proofErr w:type="spellStart"/>
+      <w:r>
+        <w:rPr>
+          <w:b/>
+          <w:bCs/>
+        </w:rPr>
+        <w:t>Bitbucket</w:t>
+      </w:r>
+      <w:proofErr w:type="spellEnd"/>
+      <w:r>
+        <w:t xml:space="preserve"> y organizado de manera clara. Incluye:</w:t>
+      </w:r>
+    </w:p>
+    <w:p>
+      <w:pPr>
+        <w:pStyle w:val="Heading2"/>
+      </w:pPr>
+      <w:bookmarkStart w:id="1" w:name="_Toc207452074"/>
+      <w:r>
+        <w:rPr>
+          <w:b/>
+          <w:bCs/>
+        </w:rPr>
+        <w:t>1.</w:t>
+      </w:r>
+      <w:r>
+        <w:rPr>
+          <w:b/>
+          <w:bCs/>
+        </w:rPr>
         <w:t>README profesional</w:t>
       </w:r>
       <w:r>
@@ -1281,9 +1292,14 @@
           <w:numId w:val="1"/>
         </w:numPr>
       </w:pPr>
+      <w:proofErr w:type="spellStart"/>
       <w:r>
         <w:lastRenderedPageBreak/>
-        <w:t>Screenshots o diagramas.</w:t>
+        <w:t>Screenshots</w:t>
+      </w:r>
+      <w:proofErr w:type="spellEnd"/>
+      <w:r>
+        <w:t xml:space="preserve"> o diagramas.</w:t>
       </w:r>
     </w:p>
     <w:p>
@@ -1330,14 +1346,30 @@
         <w:t>Demos desplegados</w:t>
       </w:r>
       <w:r>
-        <w:t xml:space="preserve"> (en Railway, Render, Vercel, AWS, etc.) para que reclutadores puedan probarlos sin necesidad de clonar el repo.</w:t>
+        <w:t xml:space="preserve"> (en </w:t>
+      </w:r>
+      <w:proofErr w:type="spellStart"/>
+      <w:r>
+        <w:t>Railway</w:t>
+      </w:r>
+      <w:proofErr w:type="spellEnd"/>
+      <w:r>
+        <w:t xml:space="preserve">, Render, </w:t>
+      </w:r>
+      <w:proofErr w:type="spellStart"/>
+      <w:r>
+        <w:t>Vercel</w:t>
+      </w:r>
+      <w:proofErr w:type="spellEnd"/>
+      <w:r>
+        <w:t>, AWS, etc.) para que reclutadores puedan probarlos sin necesidad de clonar el repo.</w:t>
       </w:r>
       <w:bookmarkEnd w:id="3"/>
     </w:p>
     <w:p>
       <w:r>
         <w:pict w14:anchorId="645B056A">
-          <v:rect id="_x0000_i1085" style="width:0;height:1.5pt" o:hralign="center" o:hrstd="t" o:hr="t" fillcolor="#a0a0a0" stroked="f"/>
+          <v:rect id="_x0000_i1026" style="width:0;height:1.5pt" o:hralign="center" o:hrstd="t" o:hr="t" fillcolor="#a0a0a0" stroked="f"/>
         </w:pict>
       </w:r>
     </w:p>
@@ -1372,16 +1404,32 @@
           <w:b/>
           <w:bCs/>
         </w:rPr>
-        <w:t>java-backend-portfolio</w:t>
-      </w:r>
-      <w:r>
-        <w:t xml:space="preserve"> que tenga un </w:t>
-      </w:r>
+        <w:t>java-</w:t>
+      </w:r>
+      <w:proofErr w:type="spellStart"/>
       <w:r>
         <w:rPr>
           <w:b/>
           <w:bCs/>
         </w:rPr>
+        <w:t>backend</w:t>
+      </w:r>
+      <w:proofErr w:type="spellEnd"/>
+      <w:r>
+        <w:rPr>
+          <w:b/>
+          <w:bCs/>
+        </w:rPr>
+        <w:t>-portfolio</w:t>
+      </w:r>
+      <w:r>
+        <w:t xml:space="preserve"> que tenga un </w:t>
+      </w:r>
+      <w:r>
+        <w:rPr>
+          <w:b/>
+          <w:bCs/>
+        </w:rPr>
         <w:t>README principal</w:t>
       </w:r>
       <w:r>
@@ -1486,7 +1534,15 @@
         <w:t>📦</w:t>
       </w:r>
       <w:r>
-        <w:t xml:space="preserve"> java-backend-portfolio</w:t>
+        <w:t xml:space="preserve"> java-</w:t>
+      </w:r>
+      <w:proofErr w:type="spellStart"/>
+      <w:r>
+        <w:t>backend</w:t>
+      </w:r>
+      <w:proofErr w:type="spellEnd"/>
+      <w:r>
+        <w:t>-portfolio</w:t>
       </w:r>
     </w:p>
     <w:p>
@@ -1521,8 +1577,16 @@
         <w:rPr>
           <w:lang w:val="en-US"/>
         </w:rPr>
-        <w:t xml:space="preserve"> task-manager-api</w:t>
-      </w:r>
+        <w:t xml:space="preserve"> task-manager-</w:t>
+      </w:r>
+      <w:proofErr w:type="spellStart"/>
+      <w:r>
+        <w:rPr>
+          <w:lang w:val="en-US"/>
+        </w:rPr>
+        <w:t>api</w:t>
+      </w:r>
+      <w:proofErr w:type="spellEnd"/>
     </w:p>
     <w:p>
       <w:pPr>
@@ -1673,8 +1737,16 @@
         <w:rPr>
           <w:lang w:val="en-US"/>
         </w:rPr>
-        <w:t xml:space="preserve"> integrations-api</w:t>
-      </w:r>
+        <w:t xml:space="preserve"> integrations-</w:t>
+      </w:r>
+      <w:proofErr w:type="spellStart"/>
+      <w:r>
+        <w:rPr>
+          <w:lang w:val="en-US"/>
+        </w:rPr>
+        <w:t>api</w:t>
+      </w:r>
+      <w:proofErr w:type="spellEnd"/>
     </w:p>
     <w:p>
       <w:pPr>
@@ -1743,7 +1815,7 @@
     <w:p>
       <w:r>
         <w:pict w14:anchorId="5A09A5D5">
-          <v:rect id="_x0000_i1087" style="width:0;height:1.5pt" o:hralign="center" o:hrstd="t" o:hr="t" fillcolor="#a0a0a0" stroked="f"/>
+          <v:rect id="_x0000_i1027" style="width:0;height:1.5pt" o:hralign="center" o:hrstd="t" o:hr="t" fillcolor="#a0a0a0" stroked="f"/>
         </w:pict>
       </w:r>
     </w:p>
@@ -1792,8 +1864,16 @@
         <w:rPr>
           <w:lang w:val="en-US"/>
         </w:rPr>
-        <w:t>task-manager-api</w:t>
-      </w:r>
+        <w:t>task-manager-</w:t>
+      </w:r>
+      <w:proofErr w:type="spellStart"/>
+      <w:r>
+        <w:rPr>
+          <w:lang w:val="en-US"/>
+        </w:rPr>
+        <w:t>api</w:t>
+      </w:r>
+      <w:proofErr w:type="spellEnd"/>
       <w:r>
         <w:rPr>
           <w:lang w:val="en-US"/>
@@ -1809,11 +1889,19 @@
           <w:lang w:val="en-US"/>
         </w:rPr>
       </w:pPr>
-      <w:r>
-        <w:rPr>
-          <w:lang w:val="en-US"/>
-        </w:rPr>
-        <w:t xml:space="preserve">Tecnologías </w:t>
+      <w:proofErr w:type="spellStart"/>
+      <w:r>
+        <w:rPr>
+          <w:lang w:val="en-US"/>
+        </w:rPr>
+        <w:t>Tecnologías</w:t>
+      </w:r>
+      <w:proofErr w:type="spellEnd"/>
+      <w:r>
+        <w:rPr>
+          <w:lang w:val="en-US"/>
+        </w:rPr>
+        <w:t xml:space="preserve"> </w:t>
       </w:r>
     </w:p>
     <w:p>
@@ -1906,7 +1994,23 @@
         </w:numPr>
       </w:pPr>
       <w:r>
-        <w:t>API de gestión de tareas (to-do list).</w:t>
+        <w:t>API de gestión de tareas (</w:t>
+      </w:r>
+      <w:proofErr w:type="spellStart"/>
+      <w:r>
+        <w:t>to</w:t>
+      </w:r>
+      <w:proofErr w:type="spellEnd"/>
+      <w:r>
+        <w:t xml:space="preserve">-do </w:t>
+      </w:r>
+      <w:proofErr w:type="spellStart"/>
+      <w:r>
+        <w:t>list</w:t>
+      </w:r>
+      <w:proofErr w:type="spellEnd"/>
+      <w:r>
+        <w:t>).</w:t>
       </w:r>
     </w:p>
     <w:p>
@@ -1988,7 +2092,7 @@
       </w:pPr>
       <w:r>
         <w:pict w14:anchorId="0D47F10E">
-          <v:rect id="_x0000_i1097" style="width:0;height:1.5pt" o:hralign="center" o:hrstd="t" o:hr="t" fillcolor="#a0a0a0" stroked="f"/>
+          <v:rect id="_x0000_i1028" style="width:0;height:1.5pt" o:hralign="center" o:hrstd="t" o:hr="t" fillcolor="#a0a0a0" stroked="f"/>
         </w:pict>
       </w:r>
     </w:p>
@@ -2031,7 +2135,15 @@
         <w:ind w:left="2148"/>
       </w:pPr>
       <w:r>
-        <w:t>Registro de usuarios (correo y contraseña, con opción de login social como Google).</w:t>
+        <w:t xml:space="preserve">Registro de usuarios (correo y contraseña, con opción de </w:t>
+      </w:r>
+      <w:proofErr w:type="spellStart"/>
+      <w:r>
+        <w:t>login</w:t>
+      </w:r>
+      <w:proofErr w:type="spellEnd"/>
+      <w:r>
+        <w:t xml:space="preserve"> social como Google).</w:t>
       </w:r>
     </w:p>
     <w:p>
@@ -2147,7 +2259,15 @@
         <w:t>etiquetas o categorías</w:t>
       </w:r>
       <w:r>
-        <w:t xml:space="preserve"> para organizar tareas (ej: trabajo, personal, urgente).</w:t>
+        <w:t xml:space="preserve"> para organizar tareas (</w:t>
+      </w:r>
+      <w:proofErr w:type="spellStart"/>
+      <w:r>
+        <w:t>ej</w:t>
+      </w:r>
+      <w:proofErr w:type="spellEnd"/>
+      <w:r>
+        <w:t>: trabajo, personal, urgente).</w:t>
       </w:r>
     </w:p>
     <w:p>
@@ -2231,6 +2351,7 @@
       <w:r>
         <w:t xml:space="preserve">Vista tipo </w:t>
       </w:r>
+      <w:proofErr w:type="spellStart"/>
       <w:r>
         <w:rPr>
           <w:b/>
@@ -2238,6 +2359,7 @@
         </w:rPr>
         <w:t>kanban</w:t>
       </w:r>
+      <w:proofErr w:type="spellEnd"/>
       <w:r>
         <w:t xml:space="preserve"> (como Trello) para arrastrar tareas entre estados (pendiente, en progreso, completado).</w:t>
       </w:r>
@@ -2266,7 +2388,15 @@
         <w:t>lista simple</w:t>
       </w:r>
       <w:r>
-        <w:t xml:space="preserve"> (como Todoist).</w:t>
+        <w:t xml:space="preserve"> (como </w:t>
+      </w:r>
+      <w:proofErr w:type="spellStart"/>
+      <w:r>
+        <w:t>Todoist</w:t>
+      </w:r>
+      <w:proofErr w:type="spellEnd"/>
+      <w:r>
+        <w:t>).</w:t>
       </w:r>
     </w:p>
     <w:p>
@@ -2462,7 +2592,7 @@
       </w:pPr>
       <w:r>
         <w:pict w14:anchorId="1BF76F4B">
-          <v:rect id="_x0000_i1098" style="width:0;height:1.5pt" o:hralign="center" o:hrstd="t" o:hr="t" fillcolor="#a0a0a0" stroked="f"/>
+          <v:rect id="_x0000_i1029" style="width:0;height:1.5pt" o:hralign="center" o:hrstd="t" o:hr="t" fillcolor="#a0a0a0" stroked="f"/>
         </w:pict>
       </w:r>
     </w:p>
@@ -2606,7 +2736,7 @@
       </w:pPr>
       <w:r>
         <w:pict w14:anchorId="7E75557A">
-          <v:rect id="_x0000_i1099" style="width:0;height:1.5pt" o:hralign="center" o:hrstd="t" o:hr="t" fillcolor="#a0a0a0" stroked="f"/>
+          <v:rect id="_x0000_i1030" style="width:0;height:1.5pt" o:hralign="center" o:hrstd="t" o:hr="t" fillcolor="#a0a0a0" stroked="f"/>
         </w:pict>
       </w:r>
     </w:p>
@@ -2738,7 +2868,7 @@
       </w:pPr>
       <w:r>
         <w:pict w14:anchorId="765D233A">
-          <v:rect id="_x0000_i1100" style="width:0;height:1.5pt" o:hralign="center" o:hrstd="t" o:hr="t" fillcolor="#a0a0a0" stroked="f"/>
+          <v:rect id="_x0000_i1031" style="width:0;height:1.5pt" o:hralign="center" o:hrstd="t" o:hr="t" fillcolor="#a0a0a0" stroked="f"/>
         </w:pict>
       </w:r>
     </w:p>
@@ -2747,14 +2877,12 @@
         <w:spacing w:before="100" w:beforeAutospacing="1" w:after="100" w:afterAutospacing="1"/>
         <w:ind w:left="708"/>
       </w:pPr>
-      <w:proofErr w:type="gramStart"/>
       <w:r>
         <w:rPr>
           <w:rFonts w:ascii="Segoe UI Emoji" w:hAnsi="Segoe UI Emoji" w:cs="Segoe UI Emoji"/>
         </w:rPr>
         <w:t>👉</w:t>
       </w:r>
-      <w:proofErr w:type="gramEnd"/>
       <w:r>
         <w:t xml:space="preserve"> En resumen, busco algo que combine la </w:t>
       </w:r>
@@ -2763,26 +2891,35 @@
           <w:b/>
           <w:bCs/>
         </w:rPr>
-        <w:t>simplicidad de Todoist</w:t>
-      </w:r>
-      <w:r>
-        <w:t xml:space="preserve">, la </w:t>
-      </w:r>
+        <w:t xml:space="preserve">simplicidad de </w:t>
+      </w:r>
+      <w:proofErr w:type="spellStart"/>
       <w:r>
         <w:rPr>
           <w:b/>
           <w:bCs/>
         </w:rPr>
-        <w:t>colaboración de Asana</w:t>
-      </w:r>
-      <w:r>
-        <w:t xml:space="preserve">, y la </w:t>
+        <w:t>Todoist</w:t>
+      </w:r>
+      <w:proofErr w:type="spellEnd"/>
+      <w:r>
+        <w:t xml:space="preserve">, la </w:t>
       </w:r>
       <w:r>
         <w:rPr>
           <w:b/>
           <w:bCs/>
         </w:rPr>
+        <w:t>colaboración de Asana</w:t>
+      </w:r>
+      <w:r>
+        <w:t xml:space="preserve">, y la </w:t>
+      </w:r>
+      <w:r>
+        <w:rPr>
+          <w:b/>
+          <w:bCs/>
+        </w:rPr>
         <w:t>visualización tipo tablero de Trello</w:t>
       </w:r>
       <w:r>
@@ -2823,6 +2960,7 @@
           <w:numId w:val="14"/>
         </w:numPr>
       </w:pPr>
+      <w:proofErr w:type="spellStart"/>
       <w:r>
         <w:rPr>
           <w:rStyle w:val="Strong"/>
@@ -2830,6 +2968,7 @@
         </w:rPr>
         <w:t>User</w:t>
       </w:r>
+      <w:proofErr w:type="spellEnd"/>
     </w:p>
     <w:p>
       <w:pPr>
@@ -2851,8 +2990,21 @@
           <w:numId w:val="14"/>
         </w:numPr>
       </w:pPr>
-      <w:r>
-        <w:t>username / email (unique)</w:t>
+      <w:proofErr w:type="spellStart"/>
+      <w:r>
+        <w:t>username</w:t>
+      </w:r>
+      <w:proofErr w:type="spellEnd"/>
+      <w:r>
+        <w:t xml:space="preserve"> / email (</w:t>
+      </w:r>
+      <w:proofErr w:type="spellStart"/>
+      <w:r>
+        <w:t>unique</w:t>
+      </w:r>
+      <w:proofErr w:type="spellEnd"/>
+      <w:r>
+        <w:t>)</w:t>
       </w:r>
     </w:p>
     <w:p>
@@ -2863,8 +3015,21 @@
           <w:numId w:val="14"/>
         </w:numPr>
       </w:pPr>
-      <w:r>
-        <w:t>password (hashed)</w:t>
+      <w:proofErr w:type="spellStart"/>
+      <w:r>
+        <w:t>password</w:t>
+      </w:r>
+      <w:proofErr w:type="spellEnd"/>
+      <w:r>
+        <w:t xml:space="preserve"> (</w:t>
+      </w:r>
+      <w:proofErr w:type="spellStart"/>
+      <w:r>
+        <w:t>hashed</w:t>
+      </w:r>
+      <w:proofErr w:type="spellEnd"/>
+      <w:r>
+        <w:t>)</w:t>
       </w:r>
     </w:p>
     <w:p>
@@ -2875,9 +3040,27 @@
           <w:numId w:val="14"/>
         </w:numPr>
       </w:pPr>
-      <w:r>
-        <w:t>enabled, created_at, updated_at</w:t>
-      </w:r>
+      <w:proofErr w:type="spellStart"/>
+      <w:r>
+        <w:t>enabled</w:t>
+      </w:r>
+      <w:proofErr w:type="spellEnd"/>
+      <w:r>
+        <w:t xml:space="preserve">, </w:t>
+      </w:r>
+      <w:proofErr w:type="spellStart"/>
+      <w:r>
+        <w:t>created_at</w:t>
+      </w:r>
+      <w:proofErr w:type="spellEnd"/>
+      <w:r>
+        <w:t xml:space="preserve">, </w:t>
+      </w:r>
+      <w:proofErr w:type="spellStart"/>
+      <w:r>
+        <w:t>updated_at</w:t>
+      </w:r>
+      <w:proofErr w:type="spellEnd"/>
     </w:p>
     <w:p>
       <w:pPr>
@@ -2922,7 +3105,21 @@
         <w:rPr>
           <w:lang w:val="en-US"/>
         </w:rPr>
-        <w:t xml:space="preserve">name (ej: </w:t>
+        <w:t>name (</w:t>
+      </w:r>
+      <w:proofErr w:type="spellStart"/>
+      <w:r>
+        <w:rPr>
+          <w:lang w:val="en-US"/>
+        </w:rPr>
+        <w:t>ej</w:t>
+      </w:r>
+      <w:proofErr w:type="spellEnd"/>
+      <w:r>
+        <w:rPr>
+          <w:lang w:val="en-US"/>
+        </w:rPr>
+        <w:t xml:space="preserve">: </w:t>
       </w:r>
       <w:r>
         <w:rPr>
@@ -2972,6 +3169,7 @@
           <w:numId w:val="14"/>
         </w:numPr>
       </w:pPr>
+      <w:proofErr w:type="spellStart"/>
       <w:r>
         <w:rPr>
           <w:rStyle w:val="Strong"/>
@@ -2979,33 +3177,40 @@
         </w:rPr>
         <w:t>User_Role</w:t>
       </w:r>
+      <w:proofErr w:type="spellEnd"/>
       <w:r>
         <w:t xml:space="preserve"> (tabla intermedia si quieres </w:t>
       </w:r>
+      <w:proofErr w:type="spellStart"/>
       <w:r>
         <w:rPr>
           <w:rStyle w:val="Emphasis"/>
         </w:rPr>
         <w:t>many-to-many</w:t>
       </w:r>
+      <w:proofErr w:type="spellEnd"/>
       <w:r>
         <w:t xml:space="preserve"> o un </w:t>
       </w:r>
+      <w:proofErr w:type="spellStart"/>
       <w:r>
         <w:rPr>
           <w:rStyle w:val="HTMLCode"/>
         </w:rPr>
         <w:t>role_id</w:t>
       </w:r>
+      <w:proofErr w:type="spellEnd"/>
       <w:r>
         <w:t xml:space="preserve"> directo en </w:t>
       </w:r>
+      <w:proofErr w:type="spellStart"/>
       <w:r>
         <w:rPr>
           <w:rStyle w:val="HTMLCode"/>
         </w:rPr>
         <w:t>User</w:t>
       </w:r>
+      <w:proofErr w:type="spellEnd"/>
       <w:r>
         <w:t xml:space="preserve"> si es uno-a-muchos)</w:t>
       </w:r>
@@ -3028,7 +3233,7 @@
     <w:p>
       <w:r>
         <w:pict w14:anchorId="653C6E33">
-          <v:rect id="_x0000_i1109" style="width:0;height:1.5pt" o:hralign="center" o:hrstd="t" o:hr="t" fillcolor="#a0a0a0" stroked="f"/>
+          <v:rect id="_x0000_i1032" style="width:0;height:1.5pt" o:hralign="center" o:hrstd="t" o:hr="t" fillcolor="#a0a0a0" stroked="f"/>
         </w:pict>
       </w:r>
     </w:p>
@@ -3054,12 +3259,21 @@
           <w:numId w:val="15"/>
         </w:numPr>
       </w:pPr>
+      <w:proofErr w:type="spellStart"/>
       <w:r>
         <w:rPr>
           <w:rStyle w:val="Strong"/>
           <w:rFonts w:eastAsiaTheme="majorEastAsia"/>
         </w:rPr>
-        <w:t>Board (Tablero)</w:t>
+        <w:t>Board</w:t>
+      </w:r>
+      <w:proofErr w:type="spellEnd"/>
+      <w:r>
+        <w:rPr>
+          <w:rStyle w:val="Strong"/>
+          <w:rFonts w:eastAsiaTheme="majorEastAsia"/>
+        </w:rPr>
+        <w:t xml:space="preserve"> (Tablero)</w:t>
       </w:r>
     </w:p>
     <w:p>
@@ -3082,9 +3296,11 @@
           <w:numId w:val="15"/>
         </w:numPr>
       </w:pPr>
+      <w:proofErr w:type="spellStart"/>
       <w:r>
         <w:t>name</w:t>
       </w:r>
+      <w:proofErr w:type="spellEnd"/>
     </w:p>
     <w:p>
       <w:pPr>
@@ -3094,9 +3310,11 @@
           <w:numId w:val="15"/>
         </w:numPr>
       </w:pPr>
+      <w:proofErr w:type="spellStart"/>
       <w:r>
         <w:t>description</w:t>
       </w:r>
+      <w:proofErr w:type="spellEnd"/>
     </w:p>
     <w:p>
       <w:pPr>
@@ -3106,9 +3324,19 @@
           <w:numId w:val="15"/>
         </w:numPr>
       </w:pPr>
-      <w:r>
-        <w:t>created_at, updated_at</w:t>
-      </w:r>
+      <w:proofErr w:type="spellStart"/>
+      <w:r>
+        <w:t>created_at</w:t>
+      </w:r>
+      <w:proofErr w:type="spellEnd"/>
+      <w:r>
+        <w:t xml:space="preserve">, </w:t>
+      </w:r>
+      <w:proofErr w:type="spellStart"/>
+      <w:r>
+        <w:t>updated_at</w:t>
+      </w:r>
+      <w:proofErr w:type="spellEnd"/>
     </w:p>
     <w:p>
       <w:pPr>
@@ -3118,8 +3346,21 @@
           <w:numId w:val="15"/>
         </w:numPr>
       </w:pPr>
-      <w:r>
-        <w:t>owner_id (FK → User)</w:t>
+      <w:proofErr w:type="spellStart"/>
+      <w:r>
+        <w:t>owner_id</w:t>
+      </w:r>
+      <w:proofErr w:type="spellEnd"/>
+      <w:r>
+        <w:t xml:space="preserve"> (FK → </w:t>
+      </w:r>
+      <w:proofErr w:type="spellStart"/>
+      <w:r>
+        <w:t>User</w:t>
+      </w:r>
+      <w:proofErr w:type="spellEnd"/>
+      <w:r>
+        <w:t>)</w:t>
       </w:r>
     </w:p>
     <w:p>
@@ -3148,21 +3389,25 @@
       <w:r>
         <w:t xml:space="preserve">Un </w:t>
       </w:r>
+      <w:proofErr w:type="spellStart"/>
       <w:r>
         <w:rPr>
           <w:rStyle w:val="HTMLCode"/>
         </w:rPr>
         <w:t>User</w:t>
       </w:r>
+      <w:proofErr w:type="spellEnd"/>
       <w:r>
         <w:t xml:space="preserve"> puede tener muchos </w:t>
       </w:r>
+      <w:proofErr w:type="spellStart"/>
       <w:r>
         <w:rPr>
           <w:rStyle w:val="HTMLCode"/>
         </w:rPr>
         <w:t>Board</w:t>
       </w:r>
+      <w:proofErr w:type="spellEnd"/>
       <w:r>
         <w:t xml:space="preserve"> (uno-a-muchos)</w:t>
       </w:r>
@@ -3178,15 +3423,18 @@
       <w:r>
         <w:t xml:space="preserve">Pero también varios usuarios pueden participar en un mismo </w:t>
       </w:r>
+      <w:proofErr w:type="spellStart"/>
       <w:r>
         <w:rPr>
           <w:rStyle w:val="HTMLCode"/>
         </w:rPr>
         <w:t>Board</w:t>
       </w:r>
+      <w:proofErr w:type="spellEnd"/>
       <w:r>
         <w:t xml:space="preserve"> → entonces necesitamos </w:t>
       </w:r>
+      <w:proofErr w:type="spellStart"/>
       <w:r>
         <w:rPr>
           <w:rStyle w:val="Strong"/>
@@ -3194,6 +3442,7 @@
         </w:rPr>
         <w:t>Board_Member</w:t>
       </w:r>
+      <w:proofErr w:type="spellEnd"/>
     </w:p>
     <w:p>
       <w:pPr>
@@ -3203,6 +3452,7 @@
           <w:numId w:val="15"/>
         </w:numPr>
       </w:pPr>
+      <w:proofErr w:type="spellStart"/>
       <w:r>
         <w:rPr>
           <w:rStyle w:val="Strong"/>
@@ -3210,6 +3460,7 @@
         </w:rPr>
         <w:t>Board_Member</w:t>
       </w:r>
+      <w:proofErr w:type="spellEnd"/>
     </w:p>
     <w:p>
       <w:pPr>
@@ -3231,8 +3482,21 @@
           <w:numId w:val="15"/>
         </w:numPr>
       </w:pPr>
-      <w:r>
-        <w:t>board_id (FK → Board)</w:t>
+      <w:proofErr w:type="spellStart"/>
+      <w:r>
+        <w:t>board_id</w:t>
+      </w:r>
+      <w:proofErr w:type="spellEnd"/>
+      <w:r>
+        <w:t xml:space="preserve"> (FK → </w:t>
+      </w:r>
+      <w:proofErr w:type="spellStart"/>
+      <w:r>
+        <w:t>Board</w:t>
+      </w:r>
+      <w:proofErr w:type="spellEnd"/>
+      <w:r>
+        <w:t>)</w:t>
       </w:r>
     </w:p>
     <w:p>
@@ -3243,8 +3507,21 @@
           <w:numId w:val="15"/>
         </w:numPr>
       </w:pPr>
-      <w:r>
-        <w:t>user_id (FK → User)</w:t>
+      <w:proofErr w:type="spellStart"/>
+      <w:r>
+        <w:t>user_id</w:t>
+      </w:r>
+      <w:proofErr w:type="spellEnd"/>
+      <w:r>
+        <w:t xml:space="preserve"> (FK → </w:t>
+      </w:r>
+      <w:proofErr w:type="spellStart"/>
+      <w:r>
+        <w:t>User</w:t>
+      </w:r>
+      <w:proofErr w:type="spellEnd"/>
+      <w:r>
+        <w:t>)</w:t>
       </w:r>
     </w:p>
     <w:p>
@@ -3258,11 +3535,33 @@
           <w:lang w:val="en-US"/>
         </w:rPr>
       </w:pPr>
-      <w:r>
-        <w:rPr>
-          <w:lang w:val="en-US"/>
-        </w:rPr>
-        <w:t xml:space="preserve">role_in_board (ej: </w:t>
+      <w:proofErr w:type="spellStart"/>
+      <w:r>
+        <w:rPr>
+          <w:lang w:val="en-US"/>
+        </w:rPr>
+        <w:t>role_in_board</w:t>
+      </w:r>
+      <w:proofErr w:type="spellEnd"/>
+      <w:r>
+        <w:rPr>
+          <w:lang w:val="en-US"/>
+        </w:rPr>
+        <w:t xml:space="preserve"> (</w:t>
+      </w:r>
+      <w:proofErr w:type="spellStart"/>
+      <w:r>
+        <w:rPr>
+          <w:lang w:val="en-US"/>
+        </w:rPr>
+        <w:t>ej</w:t>
+      </w:r>
+      <w:proofErr w:type="spellEnd"/>
+      <w:r>
+        <w:rPr>
+          <w:lang w:val="en-US"/>
+        </w:rPr>
+        <w:t xml:space="preserve">: </w:t>
       </w:r>
       <w:r>
         <w:rPr>
@@ -3327,24 +3626,33 @@
           <w:numId w:val="15"/>
         </w:numPr>
       </w:pPr>
-      <w:r>
-        <w:t xml:space="preserve">Many-to-Many entre </w:t>
-      </w:r>
+      <w:proofErr w:type="spellStart"/>
+      <w:r>
+        <w:t>Many-to-Many</w:t>
+      </w:r>
+      <w:proofErr w:type="spellEnd"/>
+      <w:r>
+        <w:t xml:space="preserve"> entre </w:t>
+      </w:r>
+      <w:proofErr w:type="spellStart"/>
       <w:r>
         <w:rPr>
           <w:rStyle w:val="HTMLCode"/>
         </w:rPr>
         <w:t>User</w:t>
       </w:r>
+      <w:proofErr w:type="spellEnd"/>
       <w:r>
         <w:t xml:space="preserve"> y </w:t>
       </w:r>
+      <w:proofErr w:type="spellStart"/>
       <w:r>
         <w:rPr>
           <w:rStyle w:val="HTMLCode"/>
         </w:rPr>
         <w:t>Board</w:t>
       </w:r>
+      <w:proofErr w:type="spellEnd"/>
       <w:r>
         <w:t xml:space="preserve"> con atributos extra (rol dentro del tablero).</w:t>
       </w:r>
@@ -3357,12 +3665,53 @@
           <w:numId w:val="15"/>
         </w:numPr>
       </w:pPr>
+      <w:proofErr w:type="spellStart"/>
       <w:r>
         <w:rPr>
           <w:rStyle w:val="Strong"/>
           <w:rFonts w:eastAsiaTheme="majorEastAsia"/>
         </w:rPr>
-        <w:t>List (Lista de tareas, como en Trello: ToDo, Doing, Done)</w:t>
+        <w:t>List</w:t>
+      </w:r>
+      <w:proofErr w:type="spellEnd"/>
+      <w:r>
+        <w:rPr>
+          <w:rStyle w:val="Strong"/>
+          <w:rFonts w:eastAsiaTheme="majorEastAsia"/>
+        </w:rPr>
+        <w:t xml:space="preserve"> (Lista de tareas, como en Trello: </w:t>
+      </w:r>
+      <w:proofErr w:type="spellStart"/>
+      <w:r>
+        <w:rPr>
+          <w:rStyle w:val="Strong"/>
+          <w:rFonts w:eastAsiaTheme="majorEastAsia"/>
+        </w:rPr>
+        <w:t>ToDo</w:t>
+      </w:r>
+      <w:proofErr w:type="spellEnd"/>
+      <w:r>
+        <w:rPr>
+          <w:rStyle w:val="Strong"/>
+          <w:rFonts w:eastAsiaTheme="majorEastAsia"/>
+        </w:rPr>
+        <w:t xml:space="preserve">, </w:t>
+      </w:r>
+      <w:proofErr w:type="spellStart"/>
+      <w:r>
+        <w:rPr>
+          <w:rStyle w:val="Strong"/>
+          <w:rFonts w:eastAsiaTheme="majorEastAsia"/>
+        </w:rPr>
+        <w:t>Doing</w:t>
+      </w:r>
+      <w:proofErr w:type="spellEnd"/>
+      <w:r>
+        <w:rPr>
+          <w:rStyle w:val="Strong"/>
+          <w:rFonts w:eastAsiaTheme="majorEastAsia"/>
+        </w:rPr>
+        <w:t>, Done)</w:t>
       </w:r>
     </w:p>
     <w:p>
@@ -3385,9 +3734,11 @@
           <w:numId w:val="15"/>
         </w:numPr>
       </w:pPr>
+      <w:proofErr w:type="spellStart"/>
       <w:r>
         <w:t>name</w:t>
       </w:r>
+      <w:proofErr w:type="spellEnd"/>
     </w:p>
     <w:p>
       <w:pPr>
@@ -3409,8 +3760,21 @@
           <w:numId w:val="15"/>
         </w:numPr>
       </w:pPr>
-      <w:r>
-        <w:t>board_id (FK → Board)</w:t>
+      <w:proofErr w:type="spellStart"/>
+      <w:r>
+        <w:t>board_id</w:t>
+      </w:r>
+      <w:proofErr w:type="spellEnd"/>
+      <w:r>
+        <w:t xml:space="preserve"> (FK → </w:t>
+      </w:r>
+      <w:proofErr w:type="spellStart"/>
+      <w:r>
+        <w:t>Board</w:t>
+      </w:r>
+      <w:proofErr w:type="spellEnd"/>
+      <w:r>
+        <w:t>)</w:t>
       </w:r>
     </w:p>
     <w:p>
@@ -3439,21 +3803,25 @@
       <w:r>
         <w:t xml:space="preserve">Un </w:t>
       </w:r>
+      <w:proofErr w:type="spellStart"/>
       <w:r>
         <w:rPr>
           <w:rStyle w:val="HTMLCode"/>
         </w:rPr>
         <w:t>Board</w:t>
       </w:r>
+      <w:proofErr w:type="spellEnd"/>
       <w:r>
         <w:t xml:space="preserve"> tiene muchas </w:t>
       </w:r>
+      <w:proofErr w:type="spellStart"/>
       <w:r>
         <w:rPr>
           <w:rStyle w:val="HTMLCode"/>
         </w:rPr>
         <w:t>List</w:t>
       </w:r>
+      <w:proofErr w:type="spellEnd"/>
       <w:r>
         <w:t>.</w:t>
       </w:r>
@@ -3466,12 +3834,21 @@
           <w:numId w:val="15"/>
         </w:numPr>
       </w:pPr>
+      <w:proofErr w:type="spellStart"/>
       <w:r>
         <w:rPr>
           <w:rStyle w:val="Strong"/>
           <w:rFonts w:eastAsiaTheme="majorEastAsia"/>
         </w:rPr>
-        <w:t>Task (Tarea/Tarjeta)</w:t>
+        <w:t>Task</w:t>
+      </w:r>
+      <w:proofErr w:type="spellEnd"/>
+      <w:r>
+        <w:rPr>
+          <w:rStyle w:val="Strong"/>
+          <w:rFonts w:eastAsiaTheme="majorEastAsia"/>
+        </w:rPr>
+        <w:t xml:space="preserve"> (Tarea/Tarjeta)</w:t>
       </w:r>
     </w:p>
     <w:p>
@@ -3494,9 +3871,11 @@
           <w:numId w:val="15"/>
         </w:numPr>
       </w:pPr>
+      <w:proofErr w:type="spellStart"/>
       <w:r>
         <w:t>title</w:t>
       </w:r>
+      <w:proofErr w:type="spellEnd"/>
     </w:p>
     <w:p>
       <w:pPr>
@@ -3506,9 +3885,11 @@
           <w:numId w:val="15"/>
         </w:numPr>
       </w:pPr>
+      <w:proofErr w:type="spellStart"/>
       <w:r>
         <w:t>description</w:t>
       </w:r>
+      <w:proofErr w:type="spellEnd"/>
     </w:p>
     <w:p>
       <w:pPr>
@@ -3518,9 +3899,11 @@
           <w:numId w:val="15"/>
         </w:numPr>
       </w:pPr>
+      <w:proofErr w:type="spellStart"/>
       <w:r>
         <w:t>due_date</w:t>
       </w:r>
+      <w:proofErr w:type="spellEnd"/>
     </w:p>
     <w:p>
       <w:pPr>
@@ -3542,8 +3925,21 @@
           <w:numId w:val="15"/>
         </w:numPr>
       </w:pPr>
-      <w:r>
-        <w:t>list_id (FK → List)</w:t>
+      <w:proofErr w:type="spellStart"/>
+      <w:r>
+        <w:t>list_id</w:t>
+      </w:r>
+      <w:proofErr w:type="spellEnd"/>
+      <w:r>
+        <w:t xml:space="preserve"> (FK → </w:t>
+      </w:r>
+      <w:proofErr w:type="spellStart"/>
+      <w:r>
+        <w:t>List</w:t>
+      </w:r>
+      <w:proofErr w:type="spellEnd"/>
+      <w:r>
+        <w:t>)</w:t>
       </w:r>
     </w:p>
     <w:p>
@@ -3554,8 +3950,21 @@
           <w:numId w:val="15"/>
         </w:numPr>
       </w:pPr>
-      <w:r>
-        <w:t>created_by (FK → User)</w:t>
+      <w:proofErr w:type="spellStart"/>
+      <w:r>
+        <w:t>created_by</w:t>
+      </w:r>
+      <w:proofErr w:type="spellEnd"/>
+      <w:r>
+        <w:t xml:space="preserve"> (FK → </w:t>
+      </w:r>
+      <w:proofErr w:type="spellStart"/>
+      <w:r>
+        <w:t>User</w:t>
+      </w:r>
+      <w:proofErr w:type="spellEnd"/>
+      <w:r>
+        <w:t>)</w:t>
       </w:r>
     </w:p>
     <w:p>
@@ -3566,8 +3975,21 @@
           <w:numId w:val="15"/>
         </w:numPr>
       </w:pPr>
-      <w:r>
-        <w:t>assigned_to (FK → User) → opcional (quién trabaja en la tarea)</w:t>
+      <w:proofErr w:type="spellStart"/>
+      <w:r>
+        <w:t>assigned_to</w:t>
+      </w:r>
+      <w:proofErr w:type="spellEnd"/>
+      <w:r>
+        <w:t xml:space="preserve"> (FK → </w:t>
+      </w:r>
+      <w:proofErr w:type="spellStart"/>
+      <w:r>
+        <w:t>User</w:t>
+      </w:r>
+      <w:proofErr w:type="spellEnd"/>
+      <w:r>
+        <w:t>) → opcional (quién trabaja en la tarea)</w:t>
       </w:r>
     </w:p>
     <w:p>
@@ -3586,7 +4008,21 @@
           <w:lang w:val="en-US"/>
         </w:rPr>
         <w:lastRenderedPageBreak/>
-        <w:t xml:space="preserve">status (ej: </w:t>
+        <w:t>status (</w:t>
+      </w:r>
+      <w:proofErr w:type="spellStart"/>
+      <w:r>
+        <w:rPr>
+          <w:lang w:val="en-US"/>
+        </w:rPr>
+        <w:t>ej</w:t>
+      </w:r>
+      <w:proofErr w:type="spellEnd"/>
+      <w:r>
+        <w:rPr>
+          <w:lang w:val="en-US"/>
+        </w:rPr>
+        <w:t xml:space="preserve">: </w:t>
       </w:r>
       <w:r>
         <w:rPr>
@@ -3654,21 +4090,25 @@
       <w:r>
         <w:t xml:space="preserve">Una </w:t>
       </w:r>
+      <w:proofErr w:type="spellStart"/>
       <w:r>
         <w:rPr>
           <w:rStyle w:val="HTMLCode"/>
         </w:rPr>
         <w:t>List</w:t>
       </w:r>
+      <w:proofErr w:type="spellEnd"/>
       <w:r>
         <w:t xml:space="preserve"> tiene muchas </w:t>
       </w:r>
+      <w:proofErr w:type="spellStart"/>
       <w:r>
         <w:rPr>
           <w:rStyle w:val="HTMLCode"/>
         </w:rPr>
         <w:t>Task</w:t>
       </w:r>
+      <w:proofErr w:type="spellEnd"/>
       <w:r>
         <w:t>.</w:t>
       </w:r>
@@ -3681,12 +4121,21 @@
           <w:numId w:val="15"/>
         </w:numPr>
       </w:pPr>
+      <w:proofErr w:type="spellStart"/>
       <w:r>
         <w:rPr>
           <w:rStyle w:val="Strong"/>
           <w:rFonts w:eastAsiaTheme="majorEastAsia"/>
         </w:rPr>
-        <w:t>Comment (Comentarios en tareas)</w:t>
+        <w:t>Comment</w:t>
+      </w:r>
+      <w:proofErr w:type="spellEnd"/>
+      <w:r>
+        <w:rPr>
+          <w:rStyle w:val="Strong"/>
+          <w:rFonts w:eastAsiaTheme="majorEastAsia"/>
+        </w:rPr>
+        <w:t xml:space="preserve"> (Comentarios en tareas)</w:t>
       </w:r>
     </w:p>
     <w:p>
@@ -3709,9 +4158,11 @@
           <w:numId w:val="15"/>
         </w:numPr>
       </w:pPr>
+      <w:proofErr w:type="spellStart"/>
       <w:r>
         <w:t>content</w:t>
       </w:r>
+      <w:proofErr w:type="spellEnd"/>
     </w:p>
     <w:p>
       <w:pPr>
@@ -3721,9 +4172,11 @@
           <w:numId w:val="15"/>
         </w:numPr>
       </w:pPr>
+      <w:proofErr w:type="spellStart"/>
       <w:r>
         <w:t>created_at</w:t>
       </w:r>
+      <w:proofErr w:type="spellEnd"/>
     </w:p>
     <w:p>
       <w:pPr>
@@ -3733,8 +4186,21 @@
           <w:numId w:val="15"/>
         </w:numPr>
       </w:pPr>
-      <w:r>
-        <w:t>user_id (FK → User)</w:t>
+      <w:proofErr w:type="spellStart"/>
+      <w:r>
+        <w:t>user_id</w:t>
+      </w:r>
+      <w:proofErr w:type="spellEnd"/>
+      <w:r>
+        <w:t xml:space="preserve"> (FK → </w:t>
+      </w:r>
+      <w:proofErr w:type="spellStart"/>
+      <w:r>
+        <w:t>User</w:t>
+      </w:r>
+      <w:proofErr w:type="spellEnd"/>
+      <w:r>
+        <w:t>)</w:t>
       </w:r>
     </w:p>
     <w:p>
@@ -3745,8 +4211,21 @@
           <w:numId w:val="15"/>
         </w:numPr>
       </w:pPr>
-      <w:r>
-        <w:t>task_id (FK → Task)</w:t>
+      <w:proofErr w:type="spellStart"/>
+      <w:r>
+        <w:t>task_id</w:t>
+      </w:r>
+      <w:proofErr w:type="spellEnd"/>
+      <w:r>
+        <w:t xml:space="preserve"> (FK → </w:t>
+      </w:r>
+      <w:proofErr w:type="spellStart"/>
+      <w:r>
+        <w:t>Task</w:t>
+      </w:r>
+      <w:proofErr w:type="spellEnd"/>
+      <w:r>
+        <w:t>)</w:t>
       </w:r>
     </w:p>
     <w:p>
@@ -3775,21 +4254,25 @@
       <w:r>
         <w:t xml:space="preserve">Una </w:t>
       </w:r>
+      <w:proofErr w:type="spellStart"/>
       <w:r>
         <w:rPr>
           <w:rStyle w:val="HTMLCode"/>
         </w:rPr>
         <w:t>Task</w:t>
       </w:r>
+      <w:proofErr w:type="spellEnd"/>
       <w:r>
         <w:t xml:space="preserve"> puede tener muchos </w:t>
       </w:r>
+      <w:proofErr w:type="spellStart"/>
       <w:r>
         <w:rPr>
           <w:rStyle w:val="HTMLCode"/>
         </w:rPr>
         <w:t>Comment</w:t>
       </w:r>
+      <w:proofErr w:type="spellEnd"/>
       <w:r>
         <w:t>.</w:t>
       </w:r>
@@ -3802,12 +4285,21 @@
           <w:numId w:val="15"/>
         </w:numPr>
       </w:pPr>
+      <w:proofErr w:type="spellStart"/>
       <w:r>
         <w:rPr>
           <w:rStyle w:val="Strong"/>
           <w:rFonts w:eastAsiaTheme="majorEastAsia"/>
         </w:rPr>
-        <w:t>Attachment (Archivos en tareas)</w:t>
+        <w:t>Attachment</w:t>
+      </w:r>
+      <w:proofErr w:type="spellEnd"/>
+      <w:r>
+        <w:rPr>
+          <w:rStyle w:val="Strong"/>
+          <w:rFonts w:eastAsiaTheme="majorEastAsia"/>
+        </w:rPr>
+        <w:t xml:space="preserve"> (Archivos en tareas)</w:t>
       </w:r>
     </w:p>
     <w:p>
@@ -3830,8 +4322,13 @@
           <w:numId w:val="15"/>
         </w:numPr>
       </w:pPr>
-      <w:r>
-        <w:t>file_url (o ruta en almacenamiento externo tipo S3, GCP, local)</w:t>
+      <w:proofErr w:type="spellStart"/>
+      <w:r>
+        <w:t>file_url</w:t>
+      </w:r>
+      <w:proofErr w:type="spellEnd"/>
+      <w:r>
+        <w:t xml:space="preserve"> (o ruta en almacenamiento externo tipo S3, GCP, local)</w:t>
       </w:r>
     </w:p>
     <w:p>
@@ -3842,9 +4339,11 @@
           <w:numId w:val="15"/>
         </w:numPr>
       </w:pPr>
+      <w:proofErr w:type="spellStart"/>
       <w:r>
         <w:t>uploaded_at</w:t>
       </w:r>
+      <w:proofErr w:type="spellEnd"/>
     </w:p>
     <w:p>
       <w:pPr>
@@ -3854,8 +4353,21 @@
           <w:numId w:val="15"/>
         </w:numPr>
       </w:pPr>
-      <w:r>
-        <w:t>task_id (FK → Task)</w:t>
+      <w:proofErr w:type="spellStart"/>
+      <w:r>
+        <w:t>task_id</w:t>
+      </w:r>
+      <w:proofErr w:type="spellEnd"/>
+      <w:r>
+        <w:t xml:space="preserve"> (FK → </w:t>
+      </w:r>
+      <w:proofErr w:type="spellStart"/>
+      <w:r>
+        <w:t>Task</w:t>
+      </w:r>
+      <w:proofErr w:type="spellEnd"/>
+      <w:r>
+        <w:t>)</w:t>
       </w:r>
     </w:p>
     <w:p>
@@ -3866,8 +4378,21 @@
           <w:numId w:val="15"/>
         </w:numPr>
       </w:pPr>
-      <w:r>
-        <w:t>user_id (FK → User, quien subió el archivo)</w:t>
+      <w:proofErr w:type="spellStart"/>
+      <w:r>
+        <w:t>user_id</w:t>
+      </w:r>
+      <w:proofErr w:type="spellEnd"/>
+      <w:r>
+        <w:t xml:space="preserve"> (FK → </w:t>
+      </w:r>
+      <w:proofErr w:type="spellStart"/>
+      <w:r>
+        <w:t>User</w:t>
+      </w:r>
+      <w:proofErr w:type="spellEnd"/>
+      <w:r>
+        <w:t>, quien subió el archivo)</w:t>
       </w:r>
     </w:p>
     <w:p/>
@@ -4047,12 +4572,21 @@
           <w:bCs/>
         </w:rPr>
       </w:pPr>
+      <w:proofErr w:type="spellStart"/>
       <w:r>
         <w:rPr>
           <w:b/>
           <w:bCs/>
         </w:rPr>
-        <w:t>Screenshots o diagrama</w:t>
+        <w:t>Screenshots</w:t>
+      </w:r>
+      <w:proofErr w:type="spellEnd"/>
+      <w:r>
+        <w:rPr>
+          <w:b/>
+          <w:bCs/>
+        </w:rPr>
+        <w:t xml:space="preserve"> o diagrama</w:t>
       </w:r>
     </w:p>
     <w:p>
@@ -4172,7 +4706,25 @@
     </w:p>
     <w:p>
       <w:r>
-        <w:t>Se uso una arquitectura por capas orientada al dominio para poder separar la persistencia de los datos del motor especifico que se use en la aplicación y de esta manera se garantiza que si por alguna razon el motor se llegue a cambiar se pueda hacer de manera mas eficiente puesto que el dominio esta separado de la persistencia, y también se tiene la capa web que será la encargada de recibir las peticiones para realizar las funciones correspondientes.</w:t>
+        <w:t xml:space="preserve">Se uso una arquitectura por capas orientada al dominio para poder separar la persistencia de los datos del motor especifico que se use en la aplicación y de esta manera se garantiza que si por alguna </w:t>
+      </w:r>
+      <w:r>
+        <w:t>razón</w:t>
+      </w:r>
+      <w:r>
+        <w:t xml:space="preserve"> el motor se llegue a cambiar se pueda hacer de manera </w:t>
+      </w:r>
+      <w:r>
+        <w:t>más</w:t>
+      </w:r>
+      <w:r>
+        <w:t xml:space="preserve"> eficiente puesto que el dominio </w:t>
+      </w:r>
+      <w:r>
+        <w:t>está</w:t>
+      </w:r>
+      <w:r>
+        <w:t xml:space="preserve"> separado de la persistencia, y también se tiene la capa web que será la encargada de recibir las peticiones para realizar las funciones correspondientes.</w:t>
       </w:r>
       <w:r>
         <w:br/>
@@ -4181,6 +4733,9 @@
         <w:br/>
       </w:r>
       <w:r>
+        <w:rPr>
+          <w:noProof/>
+        </w:rPr>
         <w:drawing>
           <wp:inline distT="0" distB="0" distL="0" distR="0" wp14:anchorId="21D10F7E" wp14:editId="6C4C113D">
             <wp:extent cx="2895851" cy="861135"/>
@@ -4222,7 +4777,7 @@
     <w:p>
       <w:r>
         <w:pict w14:anchorId="12EBB211">
-          <v:rect id="_x0000_i1079" style="width:0;height:1.5pt" o:hralign="center" o:hrstd="t" o:hr="t" fillcolor="#a0a0a0" stroked="f"/>
+          <v:rect id="_x0000_i1033" style="width:0;height:1.5pt" o:hralign="center" o:hrstd="t" o:hr="t" fillcolor="#a0a0a0" stroked="f"/>
         </w:pict>
       </w:r>
     </w:p>
@@ -4237,9 +4792,11 @@
       <w:r>
         <w:t>(</w:t>
       </w:r>
+      <w:proofErr w:type="spellStart"/>
       <w:r>
         <w:t>user-auth-service</w:t>
       </w:r>
+      <w:proofErr w:type="spellEnd"/>
       <w:r>
         <w:t>)</w:t>
       </w:r>
@@ -4255,13 +4812,23 @@
           <w:lang w:val="en-US"/>
         </w:rPr>
       </w:pPr>
+      <w:proofErr w:type="spellStart"/>
       <w:r>
         <w:rPr>
           <w:b/>
           <w:bCs/>
           <w:lang w:val="en-US"/>
         </w:rPr>
-        <w:t>Tecnologías:</w:t>
+        <w:t>Tecnologías</w:t>
+      </w:r>
+      <w:proofErr w:type="spellEnd"/>
+      <w:r>
+        <w:rPr>
+          <w:b/>
+          <w:bCs/>
+          <w:lang w:val="en-US"/>
+        </w:rPr>
+        <w:t>:</w:t>
       </w:r>
       <w:r>
         <w:rPr>
@@ -4285,7 +4852,31 @@
         <w:t>Ejemplo:</w:t>
       </w:r>
       <w:r>
-        <w:t xml:space="preserve"> Sistema de usuarios con login/registro y roles (admin/user).</w:t>
+        <w:t xml:space="preserve"> Sistema de usuarios con </w:t>
+      </w:r>
+      <w:proofErr w:type="spellStart"/>
+      <w:r>
+        <w:t>login</w:t>
+      </w:r>
+      <w:proofErr w:type="spellEnd"/>
+      <w:r>
+        <w:t>/registro y roles (</w:t>
+      </w:r>
+      <w:proofErr w:type="spellStart"/>
+      <w:r>
+        <w:t>admin</w:t>
+      </w:r>
+      <w:proofErr w:type="spellEnd"/>
+      <w:r>
+        <w:t>/</w:t>
+      </w:r>
+      <w:proofErr w:type="spellStart"/>
+      <w:r>
+        <w:t>user</w:t>
+      </w:r>
+      <w:proofErr w:type="spellEnd"/>
+      <w:r>
+        <w:t>).</w:t>
       </w:r>
     </w:p>
     <w:p>
@@ -4303,7 +4894,7 @@
       <w:r>
         <w:lastRenderedPageBreak/>
         <w:pict w14:anchorId="771AE1A2">
-          <v:rect id="_x0000_i1080" style="width:0;height:1.5pt" o:hralign="center" o:hrstd="t" o:hr="t" fillcolor="#a0a0a0" stroked="f"/>
+          <v:rect id="_x0000_i1034" style="width:0;height:1.5pt" o:hralign="center" o:hrstd="t" o:hr="t" fillcolor="#a0a0a0" stroked="f"/>
         </w:pict>
       </w:r>
     </w:p>
@@ -4313,7 +4904,23 @@
       </w:pPr>
       <w:bookmarkStart w:id="8" w:name="_Toc207452081"/>
       <w:r>
-        <w:t>3. E-commerce básico (mini backend)</w:t>
+        <w:t>3. E-</w:t>
+      </w:r>
+      <w:proofErr w:type="spellStart"/>
+      <w:r>
+        <w:t>commerce</w:t>
+      </w:r>
+      <w:proofErr w:type="spellEnd"/>
+      <w:r>
+        <w:t xml:space="preserve"> básico (mini </w:t>
+      </w:r>
+      <w:proofErr w:type="spellStart"/>
+      <w:r>
+        <w:t>backend</w:t>
+      </w:r>
+      <w:proofErr w:type="spellEnd"/>
+      <w:r>
+        <w:t>)</w:t>
       </w:r>
       <w:bookmarkEnd w:id="8"/>
     </w:p>
@@ -4327,13 +4934,23 @@
           <w:lang w:val="en-US"/>
         </w:rPr>
       </w:pPr>
+      <w:proofErr w:type="spellStart"/>
       <w:r>
         <w:rPr>
           <w:b/>
           <w:bCs/>
           <w:lang w:val="en-US"/>
         </w:rPr>
-        <w:t>Tecnologías:</w:t>
+        <w:t>Tecnologías</w:t>
+      </w:r>
+      <w:proofErr w:type="spellEnd"/>
+      <w:r>
+        <w:rPr>
+          <w:b/>
+          <w:bCs/>
+          <w:lang w:val="en-US"/>
+        </w:rPr>
+        <w:t>:</w:t>
       </w:r>
       <w:r>
         <w:rPr>
@@ -4398,7 +5015,15 @@
         </w:numPr>
       </w:pPr>
       <w:r>
-        <w:t>Usuarios con roles (admin puede crear productos)</w:t>
+        <w:t>Usuarios con roles (</w:t>
+      </w:r>
+      <w:proofErr w:type="spellStart"/>
+      <w:r>
+        <w:t>admin</w:t>
+      </w:r>
+      <w:proofErr w:type="spellEnd"/>
+      <w:r>
+        <w:t xml:space="preserve"> puede crear productos)</w:t>
       </w:r>
     </w:p>
     <w:p>
@@ -4409,13 +5034,29 @@
         </w:numPr>
       </w:pPr>
       <w:r>
-        <w:t>Objetivo: mostrar modelado de datos, relaciones, endpoints RESTful.</w:t>
+        <w:t xml:space="preserve">Objetivo: mostrar modelado de datos, relaciones, </w:t>
+      </w:r>
+      <w:proofErr w:type="spellStart"/>
+      <w:r>
+        <w:t>endpoints</w:t>
+      </w:r>
+      <w:proofErr w:type="spellEnd"/>
+      <w:r>
+        <w:t xml:space="preserve"> </w:t>
+      </w:r>
+      <w:proofErr w:type="spellStart"/>
+      <w:r>
+        <w:t>RESTful</w:t>
+      </w:r>
+      <w:proofErr w:type="spellEnd"/>
+      <w:r>
+        <w:t>.</w:t>
       </w:r>
     </w:p>
     <w:p>
       <w:r>
         <w:pict w14:anchorId="5D4EEB2D">
-          <v:rect id="_x0000_i1081" style="width:0;height:1.5pt" o:hralign="center" o:hrstd="t" o:hr="t" fillcolor="#a0a0a0" stroked="f"/>
+          <v:rect id="_x0000_i1035" style="width:0;height:1.5pt" o:hralign="center" o:hrstd="t" o:hr="t" fillcolor="#a0a0a0" stroked="f"/>
         </w:pict>
       </w:r>
     </w:p>
@@ -4454,13 +5095,23 @@
           <w:lang w:val="en-US"/>
         </w:rPr>
       </w:pPr>
+      <w:proofErr w:type="spellStart"/>
       <w:r>
         <w:rPr>
           <w:b/>
           <w:bCs/>
           <w:lang w:val="en-US"/>
         </w:rPr>
-        <w:t>Tecnologías:</w:t>
+        <w:t>Tecnologías</w:t>
+      </w:r>
+      <w:proofErr w:type="spellEnd"/>
+      <w:r>
+        <w:rPr>
+          <w:b/>
+          <w:bCs/>
+          <w:lang w:val="en-US"/>
+        </w:rPr>
+        <w:t>:</w:t>
       </w:r>
       <w:r>
         <w:rPr>
@@ -4501,7 +5152,7 @@
     <w:p>
       <w:r>
         <w:pict w14:anchorId="37A109C5">
-          <v:rect id="_x0000_i1082" style="width:0;height:1.5pt" o:hralign="center" o:hrstd="t" o:hr="t" fillcolor="#a0a0a0" stroked="f"/>
+          <v:rect id="_x0000_i1036" style="width:0;height:1.5pt" o:hralign="center" o:hrstd="t" o:hr="t" fillcolor="#a0a0a0" stroked="f"/>
         </w:pict>
       </w:r>
     </w:p>
@@ -4516,8 +5167,13 @@
       <w:r>
         <w:t>(</w:t>
       </w:r>
-      <w:r>
-        <w:t>integrations-api</w:t>
+      <w:proofErr w:type="spellStart"/>
+      <w:r>
+        <w:t>integrations</w:t>
+      </w:r>
+      <w:proofErr w:type="spellEnd"/>
+      <w:r>
+        <w:t>-api</w:t>
       </w:r>
       <w:r>
         <w:t>)</w:t>
@@ -4534,13 +5190,23 @@
           <w:lang w:val="en-US"/>
         </w:rPr>
       </w:pPr>
+      <w:proofErr w:type="spellStart"/>
       <w:r>
         <w:rPr>
           <w:b/>
           <w:bCs/>
           <w:lang w:val="en-US"/>
         </w:rPr>
-        <w:t>Tecnologías:</w:t>
+        <w:t>Tecnologías</w:t>
+      </w:r>
+      <w:proofErr w:type="spellEnd"/>
+      <w:r>
+        <w:rPr>
+          <w:b/>
+          <w:bCs/>
+          <w:lang w:val="en-US"/>
+        </w:rPr>
+        <w:t>:</w:t>
       </w:r>
       <w:r>
         <w:rPr>
@@ -4564,7 +5230,15 @@
         <w:t>Ejemplo:</w:t>
       </w:r>
       <w:r>
-        <w:t xml:space="preserve"> Desplegar tu e-commerce en la nube con CI/CD.</w:t>
+        <w:t xml:space="preserve"> Desplegar tu e-</w:t>
+      </w:r>
+      <w:proofErr w:type="spellStart"/>
+      <w:r>
+        <w:t>commerce</w:t>
+      </w:r>
+      <w:proofErr w:type="spellEnd"/>
+      <w:r>
+        <w:t xml:space="preserve"> en la nube con CI/CD.</w:t>
       </w:r>
     </w:p>
     <w:p>
@@ -4591,7 +5265,7 @@
     <w:p>
       <w:r>
         <w:pict w14:anchorId="38009E0A">
-          <v:rect id="_x0000_i1083" style="width:0;height:1.5pt" o:hralign="center" o:hrstd="t" o:hr="t" fillcolor="#a0a0a0" stroked="f"/>
+          <v:rect id="_x0000_i1037" style="width:0;height:1.5pt" o:hralign="center" o:hrstd="t" o:hr="t" fillcolor="#a0a0a0" stroked="f"/>
         </w:pict>
       </w:r>
     </w:p>
@@ -4607,8 +5281,13 @@
         <w:t>(</w:t>
       </w:r>
       <w:r>
-        <w:t>stock-market</w:t>
-      </w:r>
+        <w:t>stock-</w:t>
+      </w:r>
+      <w:proofErr w:type="spellStart"/>
+      <w:r>
+        <w:t>market</w:t>
+      </w:r>
+      <w:proofErr w:type="spellEnd"/>
       <w:r>
         <w:t>)</w:t>
       </w:r>
@@ -4629,7 +5308,15 @@
         <w:t>Ejemplo:</w:t>
       </w:r>
       <w:r>
-        <w:t xml:space="preserve"> API de clima, conversor de divisas o stock market.</w:t>
+        <w:t xml:space="preserve"> API de clima, conversor de divisas o stock </w:t>
+      </w:r>
+      <w:proofErr w:type="spellStart"/>
+      <w:r>
+        <w:t>market</w:t>
+      </w:r>
+      <w:proofErr w:type="spellEnd"/>
+      <w:r>
+        <w:t>.</w:t>
       </w:r>
     </w:p>
     <w:p>
@@ -4647,13 +5334,21 @@
         <w:t>Objetivo:</w:t>
       </w:r>
       <w:r>
-        <w:t xml:space="preserve"> demostrar que puedes consumir APIs externas.</w:t>
+        <w:t xml:space="preserve"> demostrar que puedes consumir </w:t>
+      </w:r>
+      <w:proofErr w:type="spellStart"/>
+      <w:r>
+        <w:t>APIs</w:t>
+      </w:r>
+      <w:proofErr w:type="spellEnd"/>
+      <w:r>
+        <w:t xml:space="preserve"> externas.</w:t>
       </w:r>
     </w:p>
     <w:p>
       <w:r>
         <w:pict w14:anchorId="0ABBA673">
-          <v:rect id="_x0000_i1084" style="width:0;height:1.5pt" o:hralign="center" o:hrstd="t" o:hr="t" fillcolor="#a0a0a0" stroked="f"/>
+          <v:rect id="_x0000_i1038" style="width:0;height:1.5pt" o:hralign="center" o:hrstd="t" o:hr="t" fillcolor="#a0a0a0" stroked="f"/>
         </w:pict>
       </w:r>
     </w:p>
@@ -4681,7 +5376,15 @@
         </w:numPr>
       </w:pPr>
       <w:r>
-        <w:t>Documenta bien tu código (JavaDocs, README).</w:t>
+        <w:t>Documenta bien tu código (</w:t>
+      </w:r>
+      <w:proofErr w:type="spellStart"/>
+      <w:r>
+        <w:t>JavaDocs</w:t>
+      </w:r>
+      <w:proofErr w:type="spellEnd"/>
+      <w:r>
+        <w:t>, README).</w:t>
       </w:r>
     </w:p>
     <w:p>
@@ -4694,15 +5397,41 @@
       <w:r>
         <w:t xml:space="preserve">Usa </w:t>
       </w:r>
+      <w:proofErr w:type="spellStart"/>
       <w:r>
         <w:rPr>
           <w:b/>
           <w:bCs/>
         </w:rPr>
-        <w:t>Swagger/OpenAPI</w:t>
-      </w:r>
-      <w:r>
-        <w:t xml:space="preserve"> en tus APIs para documentación automática.</w:t>
+        <w:t>Swagger</w:t>
+      </w:r>
+      <w:proofErr w:type="spellEnd"/>
+      <w:r>
+        <w:rPr>
+          <w:b/>
+          <w:bCs/>
+        </w:rPr>
+        <w:t>/</w:t>
+      </w:r>
+      <w:proofErr w:type="spellStart"/>
+      <w:r>
+        <w:rPr>
+          <w:b/>
+          <w:bCs/>
+        </w:rPr>
+        <w:t>OpenAPI</w:t>
+      </w:r>
+      <w:proofErr w:type="spellEnd"/>
+      <w:r>
+        <w:t xml:space="preserve"> en tus </w:t>
+      </w:r>
+      <w:proofErr w:type="spellStart"/>
+      <w:r>
+        <w:t>APIs</w:t>
+      </w:r>
+      <w:proofErr w:type="spellEnd"/>
+      <w:r>
+        <w:t xml:space="preserve"> para documentación automática.</w:t>
       </w:r>
     </w:p>
     <w:p>
@@ -4715,11 +5444,19 @@
           <w:lang w:val="en-US"/>
         </w:rPr>
       </w:pPr>
-      <w:r>
-        <w:rPr>
-          <w:lang w:val="en-US"/>
-        </w:rPr>
-        <w:t xml:space="preserve">Crea </w:t>
+      <w:proofErr w:type="spellStart"/>
+      <w:r>
+        <w:rPr>
+          <w:lang w:val="en-US"/>
+        </w:rPr>
+        <w:t>Crea</w:t>
+      </w:r>
+      <w:proofErr w:type="spellEnd"/>
+      <w:r>
+        <w:rPr>
+          <w:lang w:val="en-US"/>
+        </w:rPr>
+        <w:t xml:space="preserve"> </w:t>
       </w:r>
       <w:r>
         <w:rPr>
@@ -4727,8 +5464,18 @@
           <w:bCs/>
           <w:lang w:val="en-US"/>
         </w:rPr>
-        <w:t>tests unitarios</w:t>
-      </w:r>
+        <w:t xml:space="preserve">tests </w:t>
+      </w:r>
+      <w:proofErr w:type="spellStart"/>
+      <w:r>
+        <w:rPr>
+          <w:b/>
+          <w:bCs/>
+          <w:lang w:val="en-US"/>
+        </w:rPr>
+        <w:t>unitarios</w:t>
+      </w:r>
+      <w:proofErr w:type="spellEnd"/>
       <w:r>
         <w:rPr>
           <w:lang w:val="en-US"/>
@@ -4744,7 +5491,15 @@
         </w:numPr>
       </w:pPr>
       <w:r>
-        <w:t>Mantén commits claros en Git.</w:t>
+        <w:t xml:space="preserve">Mantén </w:t>
+      </w:r>
+      <w:proofErr w:type="spellStart"/>
+      <w:r>
+        <w:t>commits</w:t>
+      </w:r>
+      <w:proofErr w:type="spellEnd"/>
+      <w:r>
+        <w:t xml:space="preserve"> claros en Git.</w:t>
       </w:r>
     </w:p>
     <w:p>
@@ -7447,6 +8202,7 @@
   <w:style w:type="character" w:default="1" w:styleId="DefaultParagraphFont">
     <w:name w:val="Default Paragraph Font"/>
     <w:uiPriority w:val="1"/>
+    <w:semiHidden/>
     <w:unhideWhenUsed/>
   </w:style>
   <w:style w:type="table" w:default="1" w:styleId="TableNormal">

</xml_diff>

<commit_message>
añadimos capa de dominio en task-manager-api
</commit_message>
<xml_diff>
--- a/portafolio_plan.docx
+++ b/portafolio_plan.docx
@@ -4730,17 +4730,15 @@
         <w:br/>
       </w:r>
       <w:r>
+        <w:lastRenderedPageBreak/>
         <w:br/>
       </w:r>
       <w:r>
-        <w:rPr>
-          <w:noProof/>
-        </w:rPr>
         <w:drawing>
-          <wp:inline distT="0" distB="0" distL="0" distR="0" wp14:anchorId="21D10F7E" wp14:editId="6C4C113D">
-            <wp:extent cx="2895851" cy="861135"/>
-            <wp:effectExtent l="0" t="0" r="0" b="0"/>
-            <wp:docPr id="2" name="Picture 2"/>
+          <wp:inline distT="0" distB="0" distL="0" distR="0" wp14:anchorId="046C94ED" wp14:editId="5499EDB6">
+            <wp:extent cx="3871295" cy="3711262"/>
+            <wp:effectExtent l="0" t="0" r="0" b="3810"/>
+            <wp:docPr id="3" name="Picture 3"/>
             <wp:cNvGraphicFramePr>
               <a:graphicFrameLocks xmlns:a="http://schemas.openxmlformats.org/drawingml/2006/main" noChangeAspect="1"/>
             </wp:cNvGraphicFramePr>
@@ -4760,7 +4758,7 @@
                   <pic:spPr>
                     <a:xfrm>
                       <a:off x="0" y="0"/>
-                      <a:ext cx="2895851" cy="861135"/>
+                      <a:ext cx="3871295" cy="3711262"/>
                     </a:xfrm>
                     <a:prstGeom prst="rect">
                       <a:avLst/>
@@ -4776,6 +4774,132 @@
     <w:p/>
     <w:p>
       <w:r>
+        <w:t xml:space="preserve">En esta imagen tomamos como ejemplo una clase </w:t>
+      </w:r>
+      <w:proofErr w:type="spellStart"/>
+      <w:r>
+        <w:t>Entity</w:t>
+      </w:r>
+      <w:proofErr w:type="spellEnd"/>
+      <w:r>
+        <w:t xml:space="preserve"> que representa una tabla llamada </w:t>
+      </w:r>
+      <w:proofErr w:type="spellStart"/>
+      <w:r>
+        <w:t>Movie</w:t>
+      </w:r>
+      <w:proofErr w:type="spellEnd"/>
+      <w:r>
+        <w:t xml:space="preserve"> en una base de datos, con este ejemplo explicaremos la arquitectura que estamos usando.</w:t>
+      </w:r>
+    </w:p>
+    <w:p/>
+    <w:p>
+      <w:r>
+        <w:t xml:space="preserve">En la capa de dominio la interfaz </w:t>
+      </w:r>
+      <w:proofErr w:type="spellStart"/>
+      <w:r>
+        <w:t>MovieRepository</w:t>
+      </w:r>
+      <w:proofErr w:type="spellEnd"/>
+      <w:r>
+        <w:t xml:space="preserve"> nos ayuda a desacoplar nuestra lógica del </w:t>
+      </w:r>
+      <w:proofErr w:type="spellStart"/>
+      <w:r>
+        <w:t>Entity</w:t>
+      </w:r>
+      <w:proofErr w:type="spellEnd"/>
+      <w:r>
+        <w:t xml:space="preserve"> que representa la tabla en la base de datos y así empezamos a hablar en términos del dominio, y nos permite flexibilidad y escalabilidad, puesto que ya no dependemos de una única base de </w:t>
+      </w:r>
+      <w:r>
+        <w:t>datos,</w:t>
+      </w:r>
+      <w:r>
+        <w:t xml:space="preserve"> sino que si quisiéramos cambiar algo de esta o reemplazarla con otro motor de base de datos podríamos hacerlo. Y esta interfaz lleva nuestro </w:t>
+      </w:r>
+      <w:proofErr w:type="spellStart"/>
+      <w:r>
+        <w:t>Entity</w:t>
+      </w:r>
+      <w:proofErr w:type="spellEnd"/>
+      <w:r>
+        <w:t xml:space="preserve"> a un DTO (Data Transfer </w:t>
+      </w:r>
+      <w:proofErr w:type="spellStart"/>
+      <w:r>
+        <w:t>Object</w:t>
+      </w:r>
+      <w:proofErr w:type="spellEnd"/>
+      <w:r>
+        <w:t xml:space="preserve">). Ahora también tenemos una clase </w:t>
+      </w:r>
+      <w:proofErr w:type="spellStart"/>
+      <w:r>
+        <w:t>Movie</w:t>
+      </w:r>
+      <w:r>
+        <w:t>EntityRepository</w:t>
+      </w:r>
+      <w:proofErr w:type="spellEnd"/>
+      <w:r>
+        <w:t xml:space="preserve"> que será la que implemente esta interfaz y también se comunica con </w:t>
+      </w:r>
+      <w:proofErr w:type="spellStart"/>
+      <w:r>
+        <w:t>Crud</w:t>
+      </w:r>
+      <w:r>
+        <w:t>Movie</w:t>
+      </w:r>
+      <w:r>
+        <w:t>Entity</w:t>
+      </w:r>
+      <w:proofErr w:type="spellEnd"/>
+      <w:r>
+        <w:t xml:space="preserve"> que será la interfaz que se conecta directamente con la base de datos. Luego la interfaz </w:t>
+      </w:r>
+      <w:proofErr w:type="spellStart"/>
+      <w:r>
+        <w:t>MovieRepository</w:t>
+      </w:r>
+      <w:proofErr w:type="spellEnd"/>
+      <w:r>
+        <w:t xml:space="preserve"> </w:t>
+      </w:r>
+      <w:r>
+        <w:t xml:space="preserve">será usada por </w:t>
+      </w:r>
+      <w:proofErr w:type="spellStart"/>
+      <w:r>
+        <w:t>MovieService</w:t>
+      </w:r>
+      <w:proofErr w:type="spellEnd"/>
+      <w:r>
+        <w:t xml:space="preserve"> que es la clase encargada de contener la lógica de caso de uso y por último el controlador </w:t>
+      </w:r>
+      <w:proofErr w:type="spellStart"/>
+      <w:r>
+        <w:t>MovieController</w:t>
+      </w:r>
+      <w:proofErr w:type="spellEnd"/>
+      <w:r>
+        <w:t xml:space="preserve"> usara ese </w:t>
+      </w:r>
+      <w:proofErr w:type="spellStart"/>
+      <w:r>
+        <w:t>MovieService</w:t>
+      </w:r>
+      <w:proofErr w:type="spellEnd"/>
+      <w:r>
+        <w:t xml:space="preserve"> para obtener los datos, pero esta vez de forma que sea orientada al dominio y sin acoplamiento con la base de datos.</w:t>
+      </w:r>
+    </w:p>
+    <w:p/>
+    <w:p>
+      <w:r>
         <w:pict w14:anchorId="12EBB211">
           <v:rect id="_x0000_i1033" style="width:0;height:1.5pt" o:hralign="center" o:hrstd="t" o:hr="t" fillcolor="#a0a0a0" stroked="f"/>
         </w:pict>
@@ -4892,7 +5016,6 @@
     </w:p>
     <w:p>
       <w:r>
-        <w:lastRenderedPageBreak/>
         <w:pict w14:anchorId="771AE1A2">
           <v:rect id="_x0000_i1034" style="width:0;height:1.5pt" o:hralign="center" o:hrstd="t" o:hr="t" fillcolor="#a0a0a0" stroked="f"/>
         </w:pict>
@@ -4904,6 +5027,7 @@
       </w:pPr>
       <w:bookmarkStart w:id="8" w:name="_Toc207452081"/>
       <w:r>
+        <w:lastRenderedPageBreak/>
         <w:t>3. E-</w:t>
       </w:r>
       <w:proofErr w:type="spellStart"/>

</xml_diff>

<commit_message>
Desplegar task-manager-api en render a traves de Dockerfile
</commit_message>
<xml_diff>
--- a/portafolio_plan.docx
+++ b/portafolio_plan.docx
@@ -1843,65 +1843,41 @@
     <w:p>
       <w:pPr>
         <w:pStyle w:val="Heading2"/>
-        <w:rPr>
-          <w:lang w:val="en-US"/>
-        </w:rPr>
       </w:pPr>
       <w:bookmarkStart w:id="6" w:name="_Toc207452079"/>
       <w:r>
-        <w:rPr>
-          <w:lang w:val="en-US"/>
-        </w:rPr>
-        <w:t>1. CRUD API simple</w:t>
-      </w:r>
-      <w:r>
-        <w:rPr>
-          <w:lang w:val="en-US"/>
-        </w:rPr>
-        <w:t xml:space="preserve"> (</w:t>
-      </w:r>
-      <w:r>
-        <w:rPr>
-          <w:lang w:val="en-US"/>
-        </w:rPr>
-        <w:t>task-manager-</w:t>
-      </w:r>
-      <w:proofErr w:type="spellStart"/>
-      <w:r>
-        <w:rPr>
-          <w:lang w:val="en-US"/>
-        </w:rPr>
-        <w:t>api</w:t>
-      </w:r>
-      <w:proofErr w:type="spellEnd"/>
-      <w:r>
-        <w:rPr>
-          <w:lang w:val="en-US"/>
-        </w:rPr>
-        <w:t>)</w:t>
+        <w:t xml:space="preserve">1. CRUD API </w:t>
+      </w:r>
+      <w:r>
+        <w:t xml:space="preserve">con </w:t>
+      </w:r>
+      <w:proofErr w:type="spellStart"/>
+      <w:r>
+        <w:t>autenticacion</w:t>
+      </w:r>
+      <w:proofErr w:type="spellEnd"/>
+      <w:r>
+        <w:t xml:space="preserve"> y auditoria</w:t>
+      </w:r>
+      <w:r>
+        <w:t>(</w:t>
+      </w:r>
+      <w:proofErr w:type="spellStart"/>
+      <w:r>
+        <w:t>task</w:t>
+      </w:r>
+      <w:proofErr w:type="spellEnd"/>
+      <w:r>
+        <w:t>-manager-api)</w:t>
       </w:r>
       <w:bookmarkEnd w:id="6"/>
     </w:p>
     <w:p>
       <w:pPr>
         <w:pStyle w:val="Heading3"/>
-        <w:rPr>
-          <w:lang w:val="en-US"/>
-        </w:rPr>
-      </w:pPr>
-      <w:proofErr w:type="spellStart"/>
-      <w:r>
-        <w:rPr>
-          <w:lang w:val="en-US"/>
-        </w:rPr>
-        <w:t>Tecnologías</w:t>
-      </w:r>
-      <w:proofErr w:type="spellEnd"/>
-      <w:r>
-        <w:rPr>
-          <w:lang w:val="en-US"/>
-        </w:rPr>
-        <w:t xml:space="preserve"> </w:t>
+      </w:pPr>
+      <w:r>
+        <w:t xml:space="preserve">Tecnologías </w:t>
       </w:r>
     </w:p>
     <w:p>
@@ -1974,24 +1950,58 @@
     </w:p>
     <w:p>
       <w:pPr>
-        <w:pStyle w:val="Heading3"/>
-        <w:rPr>
-          <w:lang w:val="en-US"/>
-        </w:rPr>
-      </w:pPr>
-      <w:r>
-        <w:rPr>
-          <w:rStyle w:val="Heading3Char"/>
-        </w:rPr>
-        <w:t>Idea</w:t>
-      </w:r>
-    </w:p>
-    <w:p>
-      <w:pPr>
         <w:numPr>
           <w:ilvl w:val="0"/>
           <w:numId w:val="2"/>
         </w:numPr>
+        <w:rPr>
+          <w:lang w:val="en-US"/>
+        </w:rPr>
+      </w:pPr>
+      <w:r>
+        <w:rPr>
+          <w:lang w:val="en-US"/>
+        </w:rPr>
+        <w:t>Docker</w:t>
+      </w:r>
+    </w:p>
+    <w:p>
+      <w:pPr>
+        <w:numPr>
+          <w:ilvl w:val="0"/>
+          <w:numId w:val="2"/>
+        </w:numPr>
+        <w:rPr>
+          <w:lang w:val="en-US"/>
+        </w:rPr>
+      </w:pPr>
+      <w:r>
+        <w:rPr>
+          <w:lang w:val="en-US"/>
+        </w:rPr>
+        <w:t>Render</w:t>
+      </w:r>
+    </w:p>
+    <w:p>
+      <w:pPr>
+        <w:pStyle w:val="Heading3"/>
+        <w:rPr>
+          <w:lang w:val="en-US"/>
+        </w:rPr>
+      </w:pPr>
+      <w:r>
+        <w:rPr>
+          <w:rStyle w:val="Heading3Char"/>
+        </w:rPr>
+        <w:t>Idea</w:t>
+      </w:r>
+    </w:p>
+    <w:p>
+      <w:pPr>
+        <w:numPr>
+          <w:ilvl w:val="0"/>
+          <w:numId w:val="2"/>
+        </w:numPr>
       </w:pPr>
       <w:r>
         <w:t>API de gestión de tareas (</w:t>
@@ -2036,6 +2046,23 @@
         <w:t>mostrar que dominas CRUD + REST + conexión a DB.</w:t>
       </w:r>
     </w:p>
+    <w:p>
+      <w:pPr>
+        <w:pStyle w:val="ListParagraph"/>
+        <w:numPr>
+          <w:ilvl w:val="0"/>
+          <w:numId w:val="10"/>
+        </w:numPr>
+      </w:pPr>
+      <w:r>
+        <w:t xml:space="preserve">Despliegue de </w:t>
+      </w:r>
+      <w:proofErr w:type="spellStart"/>
+      <w:r>
+        <w:t>APIs</w:t>
+      </w:r>
+      <w:proofErr w:type="spellEnd"/>
+    </w:p>
     <w:p/>
     <w:p/>
     <w:p>
@@ -2046,7 +2073,6 @@
         <w:rPr>
           <w:rFonts w:ascii="Segoe UI Emoji" w:hAnsi="Segoe UI Emoji" w:cs="Segoe UI Emoji"/>
         </w:rPr>
-        <w:lastRenderedPageBreak/>
         <w:t>📝</w:t>
       </w:r>
       <w:r>
@@ -2135,15 +2161,7 @@
         <w:ind w:left="2148"/>
       </w:pPr>
       <w:r>
-        <w:t xml:space="preserve">Registro de usuarios (correo y contraseña, con opción de </w:t>
-      </w:r>
-      <w:proofErr w:type="spellStart"/>
-      <w:r>
-        <w:t>login</w:t>
-      </w:r>
-      <w:proofErr w:type="spellEnd"/>
-      <w:r>
-        <w:t xml:space="preserve"> social como Google).</w:t>
+        <w:t>Registro de usuarios (correo y contraseña).</w:t>
       </w:r>
     </w:p>
     <w:p>
@@ -2177,7 +2195,7 @@
         <w:ind w:left="2148"/>
       </w:pPr>
       <w:r>
-        <w:t>Perfil básico (nombre, correo, foto opcional).</w:t>
+        <w:t>Perfil básico (nombre, correo).</w:t>
       </w:r>
     </w:p>
     <w:p>
@@ -2877,12 +2895,14 @@
         <w:spacing w:before="100" w:beforeAutospacing="1" w:after="100" w:afterAutospacing="1"/>
         <w:ind w:left="708"/>
       </w:pPr>
+      <w:proofErr w:type="gramStart"/>
       <w:r>
         <w:rPr>
           <w:rFonts w:ascii="Segoe UI Emoji" w:hAnsi="Segoe UI Emoji" w:cs="Segoe UI Emoji"/>
         </w:rPr>
         <w:t>👉</w:t>
       </w:r>
+      <w:proofErr w:type="gramEnd"/>
       <w:r>
         <w:t xml:space="preserve"> En resumen, busco algo que combine la </w:t>
       </w:r>
@@ -4442,6 +4462,20 @@
       <w:r>
         <w:t xml:space="preserve"> a los usuarios organizar sus actividades de forma sencilla, colaborativa y accesible desde cualquier dispositivo.</w:t>
       </w:r>
+      <w:r>
+        <w:t xml:space="preserve"> Con auditoria sobre que usuarios hicieron cambios e las tareas y su estado actual, también se incluye autenticación con los usuarios que tiene la base de datos y también de acuerdo al role que este tenga en los </w:t>
+      </w:r>
+      <w:proofErr w:type="spellStart"/>
+      <w:r>
+        <w:t>boards</w:t>
+      </w:r>
+      <w:proofErr w:type="spellEnd"/>
+      <w:r>
+        <w:t xml:space="preserve"> que contienen las tareas.</w:t>
+      </w:r>
+      <w:r>
+        <w:t xml:space="preserve"> </w:t>
+      </w:r>
     </w:p>
     <w:p/>
     <w:p>
@@ -4572,12 +4606,68 @@
           <w:bCs/>
         </w:rPr>
       </w:pPr>
-      <w:proofErr w:type="spellStart"/>
-      <w:r>
-        <w:rPr>
-          <w:b/>
-          <w:bCs/>
-        </w:rPr>
+      <w:r>
+        <w:rPr>
+          <w:b/>
+          <w:bCs/>
+        </w:rPr>
+        <w:t xml:space="preserve">Ejecutar con el </w:t>
+      </w:r>
+      <w:proofErr w:type="spellStart"/>
+      <w:r>
+        <w:rPr>
+          <w:b/>
+          <w:bCs/>
+        </w:rPr>
+        <w:t>deploy</w:t>
+      </w:r>
+      <w:proofErr w:type="spellEnd"/>
+      <w:r>
+        <w:rPr>
+          <w:b/>
+          <w:bCs/>
+        </w:rPr>
+        <w:t xml:space="preserve"> en render</w:t>
+      </w:r>
+    </w:p>
+    <w:p>
+      <w:pPr>
+        <w:rPr>
+          <w:b/>
+          <w:bCs/>
+        </w:rPr>
+      </w:pPr>
+    </w:p>
+    <w:p>
+      <w:pPr>
+        <w:rPr>
+          <w:b/>
+          <w:bCs/>
+        </w:rPr>
+      </w:pPr>
+    </w:p>
+    <w:p>
+      <w:pPr>
+        <w:rPr>
+          <w:b/>
+          <w:bCs/>
+        </w:rPr>
+      </w:pPr>
+    </w:p>
+    <w:p>
+      <w:pPr>
+        <w:rPr>
+          <w:b/>
+          <w:bCs/>
+        </w:rPr>
+      </w:pPr>
+      <w:proofErr w:type="spellStart"/>
+      <w:r>
+        <w:rPr>
+          <w:b/>
+          <w:bCs/>
+        </w:rPr>
+        <w:lastRenderedPageBreak/>
         <w:t>Screenshots</w:t>
       </w:r>
       <w:proofErr w:type="spellEnd"/>
@@ -4599,19 +4689,17 @@
     </w:p>
     <w:p>
       <w:pPr>
-        <w:pStyle w:val="NormalWeb"/>
-        <w:keepNext/>
+        <w:spacing w:before="100" w:beforeAutospacing="1" w:after="100" w:afterAutospacing="1"/>
       </w:pPr>
       <w:r>
         <w:rPr>
           <w:noProof/>
         </w:rPr>
-        <w:lastRenderedPageBreak/>
         <w:drawing>
-          <wp:inline distT="0" distB="0" distL="0" distR="0" wp14:anchorId="4718AA8A" wp14:editId="139878CA">
+          <wp:inline distT="0" distB="0" distL="0" distR="0" wp14:anchorId="12FFF337" wp14:editId="22D25529">
             <wp:extent cx="5612130" cy="3989705"/>
             <wp:effectExtent l="0" t="0" r="7620" b="0"/>
-            <wp:docPr id="1" name="Picture 1"/>
+            <wp:docPr id="2" name="Picture 2"/>
             <wp:cNvGraphicFramePr>
               <a:graphicFrameLocks xmlns:a="http://schemas.openxmlformats.org/drawingml/2006/main" noChangeAspect="1"/>
             </wp:cNvGraphicFramePr>
@@ -4619,7 +4707,7 @@
               <a:graphicData uri="http://schemas.openxmlformats.org/drawingml/2006/picture">
                 <pic:pic xmlns:pic="http://schemas.openxmlformats.org/drawingml/2006/picture">
                   <pic:nvPicPr>
-                    <pic:cNvPr id="0" name="Picture 87"/>
+                    <pic:cNvPr id="0" name="Picture 15"/>
                     <pic:cNvPicPr>
                       <a:picLocks noChangeAspect="1" noChangeArrowheads="1"/>
                     </pic:cNvPicPr>
@@ -4693,7 +4781,7 @@
           <w:b/>
           <w:bCs/>
         </w:rPr>
-        <w:t>Explicación de arquitectura (si aplica)</w:t>
+        <w:t>Explicación de arquitectura</w:t>
       </w:r>
     </w:p>
     <w:p>
@@ -4734,6 +4822,9 @@
         <w:br/>
       </w:r>
       <w:r>
+        <w:rPr>
+          <w:noProof/>
+        </w:rPr>
         <w:drawing>
           <wp:inline distT="0" distB="0" distL="0" distR="0" wp14:anchorId="046C94ED" wp14:editId="5499EDB6">
             <wp:extent cx="3871295" cy="3711262"/>

</xml_diff>

<commit_message>
incluir el README de task_manager_api
</commit_message>
<xml_diff>
--- a/portafolio_plan.docx
+++ b/portafolio_plan.docx
@@ -2895,14 +2895,12 @@
         <w:spacing w:before="100" w:beforeAutospacing="1" w:after="100" w:afterAutospacing="1"/>
         <w:ind w:left="708"/>
       </w:pPr>
-      <w:proofErr w:type="gramStart"/>
       <w:r>
         <w:rPr>
           <w:rFonts w:ascii="Segoe UI Emoji" w:hAnsi="Segoe UI Emoji" w:cs="Segoe UI Emoji"/>
         </w:rPr>
         <w:t>👉</w:t>
       </w:r>
-      <w:proofErr w:type="gramEnd"/>
       <w:r>
         <w:t xml:space="preserve"> En resumen, busco algo que combine la </w:t>
       </w:r>
@@ -4611,24 +4609,403 @@
           <w:b/>
           <w:bCs/>
         </w:rPr>
-        <w:t xml:space="preserve">Ejecutar con el </w:t>
-      </w:r>
-      <w:proofErr w:type="spellStart"/>
-      <w:r>
+        <w:t>Ejecutar con render</w:t>
+      </w:r>
+    </w:p>
+    <w:p>
+      <w:r>
+        <w:t>La aplicación tiene una funcionalidad que permite acceder desde la red, esto con la ayuda de la herramienta llamada render, desde allí puedes ingresar a la API a través de  la siguiente URL:</w:t>
+      </w:r>
+    </w:p>
+    <w:p>
+      <w:r>
+        <w:lastRenderedPageBreak/>
+        <w:br/>
+      </w:r>
+      <w:r>
+        <w:t>https://task-manager-vczr.onrender.com/task_manager/api</w:t>
+      </w:r>
+    </w:p>
+    <w:p>
+      <w:pPr>
         <w:rPr>
           <w:b/>
           <w:bCs/>
         </w:rPr>
-        <w:t>deploy</w:t>
-      </w:r>
-      <w:proofErr w:type="spellEnd"/>
-      <w:r>
+      </w:pPr>
+    </w:p>
+    <w:p>
+      <w:r>
+        <w:t xml:space="preserve">Si accedes inmediatamente la aplicación no va </w:t>
+      </w:r>
+      <w:proofErr w:type="spellStart"/>
+      <w:r>
+        <w:t>adesplegar</w:t>
+      </w:r>
+      <w:proofErr w:type="spellEnd"/>
+      <w:r>
+        <w:t xml:space="preserve"> nada y aparecerá </w:t>
+      </w:r>
+      <w:proofErr w:type="spellStart"/>
+      <w:r>
+        <w:t>Not</w:t>
+      </w:r>
+      <w:proofErr w:type="spellEnd"/>
+      <w:r>
+        <w:t xml:space="preserve"> </w:t>
+      </w:r>
+      <w:proofErr w:type="spellStart"/>
+      <w:r>
+        <w:t>Found</w:t>
+      </w:r>
+      <w:proofErr w:type="spellEnd"/>
+      <w:r>
+        <w:t xml:space="preserve"> puesto que la api tiene distintas funcionalidades de acuerdo al </w:t>
+      </w:r>
+      <w:proofErr w:type="spellStart"/>
+      <w:r>
+        <w:t>path</w:t>
+      </w:r>
+      <w:proofErr w:type="spellEnd"/>
+      <w:r>
+        <w:t xml:space="preserve"> que le des, </w:t>
+      </w:r>
+      <w:proofErr w:type="spellStart"/>
+      <w:r>
+        <w:t>asi</w:t>
+      </w:r>
+      <w:proofErr w:type="spellEnd"/>
+      <w:r>
+        <w:t xml:space="preserve"> que a continuación te muestro los métodos y acciones que se pueden hacer, además te incluyo la </w:t>
+      </w:r>
+      <w:proofErr w:type="spellStart"/>
+      <w:r>
+        <w:t>url</w:t>
+      </w:r>
+      <w:proofErr w:type="spellEnd"/>
+      <w:r>
+        <w:t xml:space="preserve"> a la documentación que se </w:t>
+      </w:r>
+      <w:proofErr w:type="spellStart"/>
+      <w:r>
+        <w:t>realizo</w:t>
+      </w:r>
+      <w:proofErr w:type="spellEnd"/>
+      <w:r>
+        <w:t xml:space="preserve"> con </w:t>
+      </w:r>
+      <w:proofErr w:type="spellStart"/>
+      <w:r>
+        <w:t>swagger</w:t>
+      </w:r>
+      <w:proofErr w:type="spellEnd"/>
+      <w:r>
+        <w:t>:</w:t>
+      </w:r>
+    </w:p>
+    <w:p/>
+    <w:p>
+      <w:r>
+        <w:drawing>
+          <wp:inline distT="0" distB="0" distL="0" distR="0" wp14:anchorId="2F0A5533" wp14:editId="3A735062">
+            <wp:extent cx="2644369" cy="2568163"/>
+            <wp:effectExtent l="0" t="0" r="3810" b="3810"/>
+            <wp:docPr id="1" name="Picture 1"/>
+            <wp:cNvGraphicFramePr>
+              <a:graphicFrameLocks xmlns:a="http://schemas.openxmlformats.org/drawingml/2006/main" noChangeAspect="1"/>
+            </wp:cNvGraphicFramePr>
+            <a:graphic xmlns:a="http://schemas.openxmlformats.org/drawingml/2006/main">
+              <a:graphicData uri="http://schemas.openxmlformats.org/drawingml/2006/picture">
+                <pic:pic xmlns:pic="http://schemas.openxmlformats.org/drawingml/2006/picture">
+                  <pic:nvPicPr>
+                    <pic:cNvPr id="1" name=""/>
+                    <pic:cNvPicPr/>
+                  </pic:nvPicPr>
+                  <pic:blipFill>
+                    <a:blip r:embed="rId6"/>
+                    <a:stretch>
+                      <a:fillRect/>
+                    </a:stretch>
+                  </pic:blipFill>
+                  <pic:spPr>
+                    <a:xfrm>
+                      <a:off x="0" y="0"/>
+                      <a:ext cx="2644369" cy="2568163"/>
+                    </a:xfrm>
+                    <a:prstGeom prst="rect">
+                      <a:avLst/>
+                    </a:prstGeom>
+                  </pic:spPr>
+                </pic:pic>
+              </a:graphicData>
+            </a:graphic>
+          </wp:inline>
+        </w:drawing>
+      </w:r>
+    </w:p>
+    <w:p>
+      <w:r>
+        <w:drawing>
+          <wp:inline distT="0" distB="0" distL="0" distR="0" wp14:anchorId="179E6C25" wp14:editId="33A78EB3">
+            <wp:extent cx="2674852" cy="2072820"/>
+            <wp:effectExtent l="0" t="0" r="0" b="3810"/>
+            <wp:docPr id="4" name="Picture 4"/>
+            <wp:cNvGraphicFramePr>
+              <a:graphicFrameLocks xmlns:a="http://schemas.openxmlformats.org/drawingml/2006/main" noChangeAspect="1"/>
+            </wp:cNvGraphicFramePr>
+            <a:graphic xmlns:a="http://schemas.openxmlformats.org/drawingml/2006/main">
+              <a:graphicData uri="http://schemas.openxmlformats.org/drawingml/2006/picture">
+                <pic:pic xmlns:pic="http://schemas.openxmlformats.org/drawingml/2006/picture">
+                  <pic:nvPicPr>
+                    <pic:cNvPr id="1" name=""/>
+                    <pic:cNvPicPr/>
+                  </pic:nvPicPr>
+                  <pic:blipFill>
+                    <a:blip r:embed="rId7"/>
+                    <a:stretch>
+                      <a:fillRect/>
+                    </a:stretch>
+                  </pic:blipFill>
+                  <pic:spPr>
+                    <a:xfrm>
+                      <a:off x="0" y="0"/>
+                      <a:ext cx="2674852" cy="2072820"/>
+                    </a:xfrm>
+                    <a:prstGeom prst="rect">
+                      <a:avLst/>
+                    </a:prstGeom>
+                  </pic:spPr>
+                </pic:pic>
+              </a:graphicData>
+            </a:graphic>
+          </wp:inline>
+        </w:drawing>
+      </w:r>
+    </w:p>
+    <w:p>
+      <w:r>
+        <w:drawing>
+          <wp:inline distT="0" distB="0" distL="0" distR="0" wp14:anchorId="1AF14058" wp14:editId="343E3A60">
+            <wp:extent cx="2758679" cy="1752752"/>
+            <wp:effectExtent l="0" t="0" r="3810" b="0"/>
+            <wp:docPr id="5" name="Picture 5"/>
+            <wp:cNvGraphicFramePr>
+              <a:graphicFrameLocks xmlns:a="http://schemas.openxmlformats.org/drawingml/2006/main" noChangeAspect="1"/>
+            </wp:cNvGraphicFramePr>
+            <a:graphic xmlns:a="http://schemas.openxmlformats.org/drawingml/2006/main">
+              <a:graphicData uri="http://schemas.openxmlformats.org/drawingml/2006/picture">
+                <pic:pic xmlns:pic="http://schemas.openxmlformats.org/drawingml/2006/picture">
+                  <pic:nvPicPr>
+                    <pic:cNvPr id="1" name=""/>
+                    <pic:cNvPicPr/>
+                  </pic:nvPicPr>
+                  <pic:blipFill>
+                    <a:blip r:embed="rId8"/>
+                    <a:stretch>
+                      <a:fillRect/>
+                    </a:stretch>
+                  </pic:blipFill>
+                  <pic:spPr>
+                    <a:xfrm>
+                      <a:off x="0" y="0"/>
+                      <a:ext cx="2758679" cy="1752752"/>
+                    </a:xfrm>
+                    <a:prstGeom prst="rect">
+                      <a:avLst/>
+                    </a:prstGeom>
+                  </pic:spPr>
+                </pic:pic>
+              </a:graphicData>
+            </a:graphic>
+          </wp:inline>
+        </w:drawing>
+      </w:r>
+    </w:p>
+    <w:p>
+      <w:r>
+        <w:lastRenderedPageBreak/>
+        <w:drawing>
+          <wp:inline distT="0" distB="0" distL="0" distR="0" wp14:anchorId="3DDFE9A5" wp14:editId="52132440">
+            <wp:extent cx="3017782" cy="2027096"/>
+            <wp:effectExtent l="0" t="0" r="0" b="0"/>
+            <wp:docPr id="6" name="Picture 6"/>
+            <wp:cNvGraphicFramePr>
+              <a:graphicFrameLocks xmlns:a="http://schemas.openxmlformats.org/drawingml/2006/main" noChangeAspect="1"/>
+            </wp:cNvGraphicFramePr>
+            <a:graphic xmlns:a="http://schemas.openxmlformats.org/drawingml/2006/main">
+              <a:graphicData uri="http://schemas.openxmlformats.org/drawingml/2006/picture">
+                <pic:pic xmlns:pic="http://schemas.openxmlformats.org/drawingml/2006/picture">
+                  <pic:nvPicPr>
+                    <pic:cNvPr id="1" name=""/>
+                    <pic:cNvPicPr/>
+                  </pic:nvPicPr>
+                  <pic:blipFill>
+                    <a:blip r:embed="rId9"/>
+                    <a:stretch>
+                      <a:fillRect/>
+                    </a:stretch>
+                  </pic:blipFill>
+                  <pic:spPr>
+                    <a:xfrm>
+                      <a:off x="0" y="0"/>
+                      <a:ext cx="3017782" cy="2027096"/>
+                    </a:xfrm>
+                    <a:prstGeom prst="rect">
+                      <a:avLst/>
+                    </a:prstGeom>
+                  </pic:spPr>
+                </pic:pic>
+              </a:graphicData>
+            </a:graphic>
+          </wp:inline>
+        </w:drawing>
+      </w:r>
+    </w:p>
+    <w:p>
+      <w:r>
+        <w:drawing>
+          <wp:inline distT="0" distB="0" distL="0" distR="0" wp14:anchorId="20393104" wp14:editId="4D1A24A5">
+            <wp:extent cx="2911092" cy="1729890"/>
+            <wp:effectExtent l="0" t="0" r="3810" b="3810"/>
+            <wp:docPr id="7" name="Picture 7"/>
+            <wp:cNvGraphicFramePr>
+              <a:graphicFrameLocks xmlns:a="http://schemas.openxmlformats.org/drawingml/2006/main" noChangeAspect="1"/>
+            </wp:cNvGraphicFramePr>
+            <a:graphic xmlns:a="http://schemas.openxmlformats.org/drawingml/2006/main">
+              <a:graphicData uri="http://schemas.openxmlformats.org/drawingml/2006/picture">
+                <pic:pic xmlns:pic="http://schemas.openxmlformats.org/drawingml/2006/picture">
+                  <pic:nvPicPr>
+                    <pic:cNvPr id="1" name=""/>
+                    <pic:cNvPicPr/>
+                  </pic:nvPicPr>
+                  <pic:blipFill>
+                    <a:blip r:embed="rId10"/>
+                    <a:stretch>
+                      <a:fillRect/>
+                    </a:stretch>
+                  </pic:blipFill>
+                  <pic:spPr>
+                    <a:xfrm>
+                      <a:off x="0" y="0"/>
+                      <a:ext cx="2911092" cy="1729890"/>
+                    </a:xfrm>
+                    <a:prstGeom prst="rect">
+                      <a:avLst/>
+                    </a:prstGeom>
+                  </pic:spPr>
+                </pic:pic>
+              </a:graphicData>
+            </a:graphic>
+          </wp:inline>
+        </w:drawing>
+      </w:r>
+    </w:p>
+    <w:p>
+      <w:r>
+        <w:drawing>
+          <wp:inline distT="0" distB="0" distL="0" distR="0" wp14:anchorId="1F132A93" wp14:editId="3D550AF7">
+            <wp:extent cx="2842506" cy="1806097"/>
+            <wp:effectExtent l="0" t="0" r="0" b="3810"/>
+            <wp:docPr id="8" name="Picture 8"/>
+            <wp:cNvGraphicFramePr>
+              <a:graphicFrameLocks xmlns:a="http://schemas.openxmlformats.org/drawingml/2006/main" noChangeAspect="1"/>
+            </wp:cNvGraphicFramePr>
+            <a:graphic xmlns:a="http://schemas.openxmlformats.org/drawingml/2006/main">
+              <a:graphicData uri="http://schemas.openxmlformats.org/drawingml/2006/picture">
+                <pic:pic xmlns:pic="http://schemas.openxmlformats.org/drawingml/2006/picture">
+                  <pic:nvPicPr>
+                    <pic:cNvPr id="1" name=""/>
+                    <pic:cNvPicPr/>
+                  </pic:nvPicPr>
+                  <pic:blipFill>
+                    <a:blip r:embed="rId11"/>
+                    <a:stretch>
+                      <a:fillRect/>
+                    </a:stretch>
+                  </pic:blipFill>
+                  <pic:spPr>
+                    <a:xfrm>
+                      <a:off x="0" y="0"/>
+                      <a:ext cx="2842506" cy="1806097"/>
+                    </a:xfrm>
+                    <a:prstGeom prst="rect">
+                      <a:avLst/>
+                    </a:prstGeom>
+                  </pic:spPr>
+                </pic:pic>
+              </a:graphicData>
+            </a:graphic>
+          </wp:inline>
+        </w:drawing>
+      </w:r>
+    </w:p>
+    <w:p>
+      <w:r>
+        <w:drawing>
+          <wp:inline distT="0" distB="0" distL="0" distR="0" wp14:anchorId="735EE8C7" wp14:editId="1B151447">
+            <wp:extent cx="2712955" cy="1828958"/>
+            <wp:effectExtent l="0" t="0" r="0" b="0"/>
+            <wp:docPr id="9" name="Picture 9"/>
+            <wp:cNvGraphicFramePr>
+              <a:graphicFrameLocks xmlns:a="http://schemas.openxmlformats.org/drawingml/2006/main" noChangeAspect="1"/>
+            </wp:cNvGraphicFramePr>
+            <a:graphic xmlns:a="http://schemas.openxmlformats.org/drawingml/2006/main">
+              <a:graphicData uri="http://schemas.openxmlformats.org/drawingml/2006/picture">
+                <pic:pic xmlns:pic="http://schemas.openxmlformats.org/drawingml/2006/picture">
+                  <pic:nvPicPr>
+                    <pic:cNvPr id="1" name=""/>
+                    <pic:cNvPicPr/>
+                  </pic:nvPicPr>
+                  <pic:blipFill>
+                    <a:blip r:embed="rId12"/>
+                    <a:stretch>
+                      <a:fillRect/>
+                    </a:stretch>
+                  </pic:blipFill>
+                  <pic:spPr>
+                    <a:xfrm>
+                      <a:off x="0" y="0"/>
+                      <a:ext cx="2712955" cy="1828958"/>
+                    </a:xfrm>
+                    <a:prstGeom prst="rect">
+                      <a:avLst/>
+                    </a:prstGeom>
+                  </pic:spPr>
+                </pic:pic>
+              </a:graphicData>
+            </a:graphic>
+          </wp:inline>
+        </w:drawing>
+      </w:r>
+    </w:p>
+    <w:p/>
+    <w:p>
+      <w:hyperlink r:id="rId13" w:anchor="/" w:history="1">
+        <w:proofErr w:type="spellStart"/>
+        <w:r>
+          <w:rPr>
+            <w:rStyle w:val="Hyperlink"/>
+            <w:rFonts w:eastAsiaTheme="minorEastAsia"/>
+          </w:rPr>
+          <w:t>Swagger</w:t>
+        </w:r>
+        <w:proofErr w:type="spellEnd"/>
+        <w:r>
+          <w:rPr>
+            <w:rStyle w:val="Hyperlink"/>
+            <w:rFonts w:eastAsiaTheme="minorEastAsia"/>
+          </w:rPr>
+          <w:t xml:space="preserve"> UI</w:t>
+        </w:r>
+      </w:hyperlink>
+    </w:p>
+    <w:p>
+      <w:pPr>
         <w:rPr>
           <w:b/>
           <w:bCs/>
         </w:rPr>
-        <w:t xml:space="preserve"> en render</w:t>
-      </w:r>
+      </w:pPr>
     </w:p>
     <w:p>
       <w:pPr>
@@ -4637,37 +5014,12 @@
           <w:bCs/>
         </w:rPr>
       </w:pPr>
-    </w:p>
-    <w:p>
-      <w:pPr>
+      <w:proofErr w:type="spellStart"/>
+      <w:r>
         <w:rPr>
           <w:b/>
           <w:bCs/>
         </w:rPr>
-      </w:pPr>
-    </w:p>
-    <w:p>
-      <w:pPr>
-        <w:rPr>
-          <w:b/>
-          <w:bCs/>
-        </w:rPr>
-      </w:pPr>
-    </w:p>
-    <w:p>
-      <w:pPr>
-        <w:rPr>
-          <w:b/>
-          <w:bCs/>
-        </w:rPr>
-      </w:pPr>
-      <w:proofErr w:type="spellStart"/>
-      <w:r>
-        <w:rPr>
-          <w:b/>
-          <w:bCs/>
-        </w:rPr>
-        <w:lastRenderedPageBreak/>
         <w:t>Screenshots</w:t>
       </w:r>
       <w:proofErr w:type="spellEnd"/>
@@ -4713,7 +5065,7 @@
                     </pic:cNvPicPr>
                   </pic:nvPicPr>
                   <pic:blipFill>
-                    <a:blip r:embed="rId6" cstate="print">
+                    <a:blip r:embed="rId14" cstate="print">
                       <a:extLst>
                         <a:ext uri="{28A0092B-C50C-407E-A947-70E740481C1C}">
                           <a14:useLocalDpi xmlns:a14="http://schemas.microsoft.com/office/drawing/2010/main" val="0"/>
@@ -4841,7 +5193,7 @@
                     <pic:cNvPicPr/>
                   </pic:nvPicPr>
                   <pic:blipFill>
-                    <a:blip r:embed="rId7"/>
+                    <a:blip r:embed="rId15"/>
                     <a:stretch>
                       <a:fillRect/>
                     </a:stretch>

</xml_diff>